<commit_message>
Create react app folder
</commit_message>
<xml_diff>
--- a/module_2/level 2 final assessment.docx
+++ b/module_2/level 2 final assessment.docx
@@ -4,10 +4,922 @@
   <w:body>
     <w:p>
       <w:r>
-        <w:t>HTTP</w:t>
-      </w:r>
-      <w:r>
-        <w:t xml:space="preserve"> Hyper Text protocol </w:t>
+        <w:t>ES6</w:t>
+      </w:r>
+    </w:p>
+    <w:p>
+      <w:pPr>
+        <w:pStyle w:val="ListParagraph"/>
+        <w:numPr>
+          <w:ilvl w:val="0"/>
+          <w:numId w:val="1"/>
+        </w:numPr>
+      </w:pPr>
+      <w:r>
+        <w:t>Syntactic Sugar</w:t>
+      </w:r>
+    </w:p>
+    <w:p>
+      <w:pPr>
+        <w:pStyle w:val="ListParagraph"/>
+        <w:numPr>
+          <w:ilvl w:val="1"/>
+          <w:numId w:val="1"/>
+        </w:numPr>
+        <w:rPr>
+          <w:rFonts w:ascii="Times New Roman" w:eastAsia="Times New Roman" w:hAnsi="Times New Roman" w:cs="Times New Roman"/>
+        </w:rPr>
+      </w:pPr>
+      <w:r>
+        <w:rPr>
+          <w:rFonts w:ascii="Roboto" w:eastAsia="Times New Roman" w:hAnsi="Roboto" w:cs="Times New Roman"/>
+          <w:color w:val="202124"/>
+          <w:shd w:val="clear" w:color="auto" w:fill="FFFFFF"/>
+        </w:rPr>
+        <w:t>is a term for a more concise </w:t>
+      </w:r>
+      <w:r>
+        <w:rPr>
+          <w:rFonts w:ascii="Roboto" w:eastAsia="Times New Roman" w:hAnsi="Roboto" w:cs="Times New Roman"/>
+          <w:b/>
+          <w:bCs/>
+          <w:color w:val="202124"/>
+          <w:shd w:val="clear" w:color="auto" w:fill="FFFFFF"/>
+        </w:rPr>
+        <w:t>syntax</w:t>
+      </w:r>
+      <w:r>
+        <w:rPr>
+          <w:rFonts w:ascii="Roboto" w:eastAsia="Times New Roman" w:hAnsi="Roboto" w:cs="Times New Roman"/>
+          <w:color w:val="202124"/>
+          <w:shd w:val="clear" w:color="auto" w:fill="FFFFFF"/>
+        </w:rPr>
+        <w:t xml:space="preserve"> that provides the same functionality for something that already </w:t>
+      </w:r>
+      <w:proofErr w:type="gramStart"/>
+      <w:r>
+        <w:rPr>
+          <w:rFonts w:ascii="Roboto" w:eastAsia="Times New Roman" w:hAnsi="Roboto" w:cs="Times New Roman"/>
+          <w:color w:val="202124"/>
+          <w:shd w:val="clear" w:color="auto" w:fill="FFFFFF"/>
+        </w:rPr>
+        <w:t>exists.</w:t>
+      </w:r>
+      <w:proofErr w:type="gramEnd"/>
+      <w:r>
+        <w:rPr>
+          <w:rFonts w:ascii="Roboto" w:eastAsia="Times New Roman" w:hAnsi="Roboto" w:cs="Times New Roman"/>
+          <w:color w:val="202124"/>
+          <w:shd w:val="clear" w:color="auto" w:fill="FFFFFF"/>
+        </w:rPr>
+        <w:t xml:space="preserve"> ... It aims to help make code shorter, therefore, easier to write. No new functionality is introduced.</w:t>
+      </w:r>
+    </w:p>
+    <w:p>
+      <w:pPr>
+        <w:pStyle w:val="ListParagraph"/>
+        <w:numPr>
+          <w:ilvl w:val="1"/>
+          <w:numId w:val="1"/>
+        </w:numPr>
+      </w:pPr>
+      <w:r>
+        <w:t xml:space="preserve">Template literals </w:t>
+      </w:r>
+    </w:p>
+    <w:p>
+      <w:pPr>
+        <w:pStyle w:val="ListParagraph"/>
+        <w:numPr>
+          <w:ilvl w:val="0"/>
+          <w:numId w:val="1"/>
+        </w:numPr>
+      </w:pPr>
+      <w:r>
+        <w:t xml:space="preserve">Difference between </w:t>
+      </w:r>
+    </w:p>
+    <w:p>
+      <w:pPr>
+        <w:pStyle w:val="ListParagraph"/>
+        <w:numPr>
+          <w:ilvl w:val="1"/>
+          <w:numId w:val="1"/>
+        </w:numPr>
+      </w:pPr>
+      <w:r>
+        <w:t>Let</w:t>
+      </w:r>
+      <w:r>
+        <w:t xml:space="preserve"> – can only be </w:t>
+      </w:r>
+      <w:r>
+        <w:t>with</w:t>
+      </w:r>
+      <w:r>
+        <w:t>in {}</w:t>
+      </w:r>
+    </w:p>
+    <w:p>
+      <w:pPr>
+        <w:pStyle w:val="ListParagraph"/>
+        <w:numPr>
+          <w:ilvl w:val="1"/>
+          <w:numId w:val="1"/>
+        </w:numPr>
+      </w:pPr>
+      <w:r>
+        <w:t>Const – can’t be reassigned</w:t>
+      </w:r>
+    </w:p>
+    <w:p>
+      <w:pPr>
+        <w:pStyle w:val="ListParagraph"/>
+        <w:numPr>
+          <w:ilvl w:val="1"/>
+          <w:numId w:val="1"/>
+        </w:numPr>
+      </w:pPr>
+      <w:r>
+        <w:t>Var is global</w:t>
+      </w:r>
+      <w:r>
+        <w:t>l</w:t>
+      </w:r>
+      <w:r>
+        <w:t>y</w:t>
+      </w:r>
+      <w:r>
+        <w:t xml:space="preserve"> scoped</w:t>
+      </w:r>
+    </w:p>
+    <w:p>
+      <w:pPr>
+        <w:pStyle w:val="ListParagraph"/>
+        <w:numPr>
+          <w:ilvl w:val="0"/>
+          <w:numId w:val="1"/>
+        </w:numPr>
+      </w:pPr>
+      <w:r>
+        <w:t>Arrow functions</w:t>
+      </w:r>
+    </w:p>
+    <w:p>
+      <w:pPr>
+        <w:pStyle w:val="ListParagraph"/>
+        <w:numPr>
+          <w:ilvl w:val="0"/>
+          <w:numId w:val="1"/>
+        </w:numPr>
+      </w:pPr>
+      <w:r>
+        <w:t>Rest and Spread (…)</w:t>
+      </w:r>
+    </w:p>
+    <w:p>
+      <w:pPr>
+        <w:pStyle w:val="ListParagraph"/>
+        <w:numPr>
+          <w:ilvl w:val="1"/>
+          <w:numId w:val="1"/>
+        </w:numPr>
+      </w:pPr>
+      <w:r>
+        <w:t>Rest operator in the parameter</w:t>
+      </w:r>
+      <w:r>
+        <w:t xml:space="preserve"> function </w:t>
+      </w:r>
+    </w:p>
+    <w:p>
+      <w:pPr>
+        <w:pStyle w:val="ListParagraph"/>
+        <w:numPr>
+          <w:ilvl w:val="2"/>
+          <w:numId w:val="1"/>
+        </w:numPr>
+      </w:pPr>
+      <w:r>
+        <w:t xml:space="preserve">Example </w:t>
+      </w:r>
+    </w:p>
+    <w:p>
+      <w:pPr>
+        <w:pStyle w:val="ListParagraph"/>
+        <w:numPr>
+          <w:ilvl w:val="3"/>
+          <w:numId w:val="1"/>
+        </w:numPr>
+      </w:pPr>
+      <w:proofErr w:type="spellStart"/>
+      <w:proofErr w:type="gramStart"/>
+      <w:r>
+        <w:t>addNumber</w:t>
+      </w:r>
+      <w:proofErr w:type="spellEnd"/>
+      <w:r>
+        <w:t>(</w:t>
+      </w:r>
+      <w:proofErr w:type="gramEnd"/>
+      <w:r>
+        <w:t>…Numbers)</w:t>
+      </w:r>
+    </w:p>
+    <w:p>
+      <w:pPr>
+        <w:pStyle w:val="ListParagraph"/>
+        <w:numPr>
+          <w:ilvl w:val="1"/>
+          <w:numId w:val="1"/>
+        </w:numPr>
+      </w:pPr>
+      <w:r>
+        <w:t xml:space="preserve">Spread operator any </w:t>
+      </w:r>
+      <w:proofErr w:type="spellStart"/>
+      <w:r>
+        <w:t>iterable</w:t>
+      </w:r>
+      <w:proofErr w:type="spellEnd"/>
+      <w:r>
+        <w:t xml:space="preserve"> turns into a comma separator list</w:t>
+      </w:r>
+    </w:p>
+    <w:p>
+      <w:pPr>
+        <w:pStyle w:val="ListParagraph"/>
+        <w:numPr>
+          <w:ilvl w:val="2"/>
+          <w:numId w:val="1"/>
+        </w:numPr>
+      </w:pPr>
+      <w:r>
+        <w:t xml:space="preserve">arrays it out </w:t>
+      </w:r>
+    </w:p>
+    <w:p>
+      <w:pPr>
+        <w:pStyle w:val="ListParagraph"/>
+        <w:numPr>
+          <w:ilvl w:val="2"/>
+          <w:numId w:val="1"/>
+        </w:numPr>
+      </w:pPr>
+      <w:r>
+        <w:t>or adds items in the array and combine into one array</w:t>
+      </w:r>
+    </w:p>
+    <w:p>
+      <w:pPr>
+        <w:pStyle w:val="ListParagraph"/>
+        <w:numPr>
+          <w:ilvl w:val="0"/>
+          <w:numId w:val="1"/>
+        </w:numPr>
+      </w:pPr>
+      <w:r>
+        <w:t xml:space="preserve">Default </w:t>
+      </w:r>
+      <w:r>
+        <w:t>parameters</w:t>
+      </w:r>
+      <w:r>
+        <w:t xml:space="preserve">– go at the end </w:t>
+      </w:r>
+    </w:p>
+    <w:p>
+      <w:pPr>
+        <w:pStyle w:val="ListParagraph"/>
+        <w:numPr>
+          <w:ilvl w:val="1"/>
+          <w:numId w:val="1"/>
+        </w:numPr>
+      </w:pPr>
+      <w:r>
+        <w:t>Why does it go at the end?</w:t>
+      </w:r>
+    </w:p>
+    <w:p>
+      <w:pPr>
+        <w:pStyle w:val="ListParagraph"/>
+        <w:numPr>
+          <w:ilvl w:val="2"/>
+          <w:numId w:val="1"/>
+        </w:numPr>
+      </w:pPr>
+      <w:r>
+        <w:t>Define first and declare variable</w:t>
+      </w:r>
+    </w:p>
+    <w:p>
+      <w:pPr>
+        <w:pStyle w:val="ListParagraph"/>
+        <w:numPr>
+          <w:ilvl w:val="0"/>
+          <w:numId w:val="1"/>
+        </w:numPr>
+      </w:pPr>
+      <w:r>
+        <w:t>Object Literals</w:t>
+      </w:r>
+    </w:p>
+    <w:p>
+      <w:pPr>
+        <w:pStyle w:val="ListParagraph"/>
+        <w:numPr>
+          <w:ilvl w:val="0"/>
+          <w:numId w:val="1"/>
+        </w:numPr>
+      </w:pPr>
+      <w:r>
+        <w:t>Template literals</w:t>
+      </w:r>
+    </w:p>
+    <w:p>
+      <w:pPr>
+        <w:pStyle w:val="ListParagraph"/>
+        <w:numPr>
+          <w:ilvl w:val="0"/>
+          <w:numId w:val="1"/>
+        </w:numPr>
+      </w:pPr>
+      <w:proofErr w:type="spellStart"/>
+      <w:r>
+        <w:t>Destructuring</w:t>
+      </w:r>
+      <w:proofErr w:type="spellEnd"/>
+    </w:p>
+    <w:p>
+      <w:pPr>
+        <w:pStyle w:val="ListParagraph"/>
+        <w:numPr>
+          <w:ilvl w:val="0"/>
+          <w:numId w:val="1"/>
+        </w:numPr>
+      </w:pPr>
+      <w:r>
+        <w:t>Class</w:t>
+      </w:r>
+    </w:p>
+    <w:p>
+      <w:pPr>
+        <w:pStyle w:val="ListParagraph"/>
+        <w:numPr>
+          <w:ilvl w:val="1"/>
+          <w:numId w:val="1"/>
+        </w:numPr>
+      </w:pPr>
+      <w:r>
+        <w:t>Creating a template - constructor</w:t>
+      </w:r>
+    </w:p>
+    <w:p>
+      <w:pPr>
+        <w:pStyle w:val="ListParagraph"/>
+        <w:numPr>
+          <w:ilvl w:val="2"/>
+          <w:numId w:val="1"/>
+        </w:numPr>
+      </w:pPr>
+      <w:r>
+        <w:t>Class Post {</w:t>
+      </w:r>
+    </w:p>
+    <w:p>
+      <w:pPr>
+        <w:pStyle w:val="ListParagraph"/>
+        <w:numPr>
+          <w:ilvl w:val="3"/>
+          <w:numId w:val="1"/>
+        </w:numPr>
+      </w:pPr>
+      <w:r>
+        <w:t xml:space="preserve">Constructor (title, </w:t>
+      </w:r>
+      <w:proofErr w:type="spellStart"/>
+      <w:r>
+        <w:t>img</w:t>
+      </w:r>
+      <w:proofErr w:type="spellEnd"/>
+      <w:r>
+        <w:t>, text)</w:t>
+      </w:r>
+    </w:p>
+    <w:p>
+      <w:pPr>
+        <w:pStyle w:val="ListParagraph"/>
+        <w:numPr>
+          <w:ilvl w:val="4"/>
+          <w:numId w:val="1"/>
+        </w:numPr>
+      </w:pPr>
+      <w:proofErr w:type="spellStart"/>
+      <w:r>
+        <w:t>This.title</w:t>
+      </w:r>
+      <w:proofErr w:type="spellEnd"/>
+      <w:r>
+        <w:t xml:space="preserve"> = </w:t>
+      </w:r>
+      <w:r>
+        <w:br/>
+        <w:t>}</w:t>
+      </w:r>
+    </w:p>
+    <w:p>
+      <w:pPr>
+        <w:pStyle w:val="ListParagraph"/>
+        <w:numPr>
+          <w:ilvl w:val="0"/>
+          <w:numId w:val="1"/>
+        </w:numPr>
+      </w:pPr>
+      <w:proofErr w:type="gramStart"/>
+      <w:r>
+        <w:t>Exporting  &amp;</w:t>
+      </w:r>
+      <w:proofErr w:type="gramEnd"/>
+      <w:r>
+        <w:t xml:space="preserve"> importing</w:t>
+      </w:r>
+    </w:p>
+    <w:p>
+      <w:pPr>
+        <w:pStyle w:val="ListParagraph"/>
+        <w:numPr>
+          <w:ilvl w:val="0"/>
+          <w:numId w:val="1"/>
+        </w:numPr>
+      </w:pPr>
+      <w:r>
+        <w:t>Slope style Assignments</w:t>
+      </w:r>
+      <w:r>
+        <w:t>****</w:t>
+      </w:r>
+    </w:p>
+    <w:p/>
+    <w:p/>
+    <w:p>
+      <w:r>
+        <w:t xml:space="preserve">Forms </w:t>
+      </w:r>
+      <w:r>
+        <w:t>**</w:t>
+      </w:r>
+      <w:r>
+        <w:t xml:space="preserve">–  </w:t>
+      </w:r>
+    </w:p>
+    <w:p>
+      <w:pPr>
+        <w:pStyle w:val="ListParagraph"/>
+        <w:numPr>
+          <w:ilvl w:val="0"/>
+          <w:numId w:val="5"/>
+        </w:numPr>
+      </w:pPr>
+      <w:r>
+        <w:t>Attributes</w:t>
+      </w:r>
+    </w:p>
+    <w:p>
+      <w:pPr>
+        <w:pStyle w:val="ListParagraph"/>
+        <w:numPr>
+          <w:ilvl w:val="1"/>
+          <w:numId w:val="5"/>
+        </w:numPr>
+      </w:pPr>
+      <w:r>
+        <w:t>Target - Specifies where to display the response that is received after submitting the form</w:t>
+      </w:r>
+    </w:p>
+    <w:p>
+      <w:pPr>
+        <w:pStyle w:val="ListParagraph"/>
+        <w:numPr>
+          <w:ilvl w:val="1"/>
+          <w:numId w:val="5"/>
+        </w:numPr>
+      </w:pPr>
+      <w:r>
+        <w:t xml:space="preserve">Method – specifies the HTTP method to be used when submitting the form </w:t>
+      </w:r>
+      <w:proofErr w:type="gramStart"/>
+      <w:r>
+        <w:t>data(</w:t>
+      </w:r>
+      <w:proofErr w:type="gramEnd"/>
+      <w:r>
+        <w:t>GET) or (POST)</w:t>
+      </w:r>
+    </w:p>
+    <w:p>
+      <w:pPr>
+        <w:pStyle w:val="ListParagraph"/>
+        <w:numPr>
+          <w:ilvl w:val="1"/>
+          <w:numId w:val="5"/>
+        </w:numPr>
+      </w:pPr>
+      <w:r>
+        <w:t xml:space="preserve">Autocomplete -specifies whether a form should have </w:t>
+      </w:r>
+      <w:proofErr w:type="gramStart"/>
+      <w:r>
+        <w:t>autocomplete</w:t>
+      </w:r>
+      <w:proofErr w:type="gramEnd"/>
+      <w:r>
+        <w:t xml:space="preserve"> on or off</w:t>
+      </w:r>
+    </w:p>
+    <w:p>
+      <w:pPr>
+        <w:pStyle w:val="ListParagraph"/>
+        <w:numPr>
+          <w:ilvl w:val="0"/>
+          <w:numId w:val="5"/>
+        </w:numPr>
+      </w:pPr>
+      <w:r>
+        <w:t>Element</w:t>
+      </w:r>
+    </w:p>
+    <w:p>
+      <w:pPr>
+        <w:pStyle w:val="ListParagraph"/>
+        <w:numPr>
+          <w:ilvl w:val="1"/>
+          <w:numId w:val="3"/>
+        </w:numPr>
+      </w:pPr>
+      <w:r>
+        <w:lastRenderedPageBreak/>
+        <w:t xml:space="preserve">Input, label, select, </w:t>
+      </w:r>
+      <w:proofErr w:type="spellStart"/>
+      <w:proofErr w:type="gramStart"/>
+      <w:r>
+        <w:t>textarea</w:t>
+      </w:r>
+      <w:proofErr w:type="spellEnd"/>
+      <w:r>
+        <w:t>,  button</w:t>
+      </w:r>
+      <w:proofErr w:type="gramEnd"/>
+      <w:r>
+        <w:t xml:space="preserve">, </w:t>
+      </w:r>
+      <w:proofErr w:type="spellStart"/>
+      <w:r>
+        <w:t>fieldset</w:t>
+      </w:r>
+      <w:proofErr w:type="spellEnd"/>
+      <w:r>
+        <w:t xml:space="preserve">, legend, </w:t>
+      </w:r>
+      <w:proofErr w:type="spellStart"/>
+      <w:r>
+        <w:t>datalist</w:t>
+      </w:r>
+      <w:proofErr w:type="spellEnd"/>
+      <w:r>
+        <w:t xml:space="preserve">,  output, option, </w:t>
+      </w:r>
+      <w:proofErr w:type="spellStart"/>
+      <w:r>
+        <w:t>optgroup</w:t>
+      </w:r>
+      <w:proofErr w:type="spellEnd"/>
+    </w:p>
+    <w:p>
+      <w:pPr>
+        <w:pStyle w:val="ListParagraph"/>
+        <w:numPr>
+          <w:ilvl w:val="1"/>
+          <w:numId w:val="3"/>
+        </w:numPr>
+      </w:pPr>
+      <w:r>
+        <w:t>Why do we name the form? It helps us select the form</w:t>
+      </w:r>
+    </w:p>
+    <w:p>
+      <w:pPr>
+        <w:pStyle w:val="ListParagraph"/>
+        <w:numPr>
+          <w:ilvl w:val="1"/>
+          <w:numId w:val="3"/>
+        </w:numPr>
+      </w:pPr>
+      <w:r>
+        <w:t>Input types</w:t>
+      </w:r>
+    </w:p>
+    <w:p>
+      <w:pPr>
+        <w:pStyle w:val="ListParagraph"/>
+        <w:numPr>
+          <w:ilvl w:val="2"/>
+          <w:numId w:val="3"/>
+        </w:numPr>
+      </w:pPr>
+      <w:r>
+        <w:t xml:space="preserve">Button, checkbox, color, data, email, hidden, submit, </w:t>
+      </w:r>
+      <w:proofErr w:type="spellStart"/>
+      <w:r>
+        <w:t>tel</w:t>
+      </w:r>
+      <w:proofErr w:type="spellEnd"/>
+      <w:r>
+        <w:t xml:space="preserve">, text, time, </w:t>
+      </w:r>
+      <w:proofErr w:type="spellStart"/>
+      <w:r>
+        <w:t>url</w:t>
+      </w:r>
+      <w:proofErr w:type="spellEnd"/>
+      <w:r>
+        <w:t>, week</w:t>
+      </w:r>
+    </w:p>
+    <w:p>
+      <w:pPr>
+        <w:pStyle w:val="ListParagraph"/>
+        <w:numPr>
+          <w:ilvl w:val="3"/>
+          <w:numId w:val="3"/>
+        </w:numPr>
+      </w:pPr>
+      <w:r>
+        <w:t>Check box – Boolean</w:t>
+      </w:r>
+    </w:p>
+    <w:p>
+      <w:pPr>
+        <w:pStyle w:val="ListParagraph"/>
+        <w:numPr>
+          <w:ilvl w:val="3"/>
+          <w:numId w:val="3"/>
+        </w:numPr>
+      </w:pPr>
+      <w:r>
+        <w:t xml:space="preserve">Radio – you can input the value in the tag </w:t>
+      </w:r>
+    </w:p>
+    <w:p>
+      <w:pPr>
+        <w:pStyle w:val="ListParagraph"/>
+        <w:numPr>
+          <w:ilvl w:val="1"/>
+          <w:numId w:val="3"/>
+        </w:numPr>
+      </w:pPr>
+      <w:r>
+        <w:t>Input attributes</w:t>
+      </w:r>
+    </w:p>
+    <w:p>
+      <w:pPr>
+        <w:pStyle w:val="ListParagraph"/>
+        <w:numPr>
+          <w:ilvl w:val="2"/>
+          <w:numId w:val="3"/>
+        </w:numPr>
+      </w:pPr>
+      <w:r>
+        <w:t>Value</w:t>
+      </w:r>
+      <w:r>
+        <w:t xml:space="preserve">, </w:t>
+      </w:r>
+      <w:proofErr w:type="spellStart"/>
+      <w:r>
+        <w:t>readonly</w:t>
+      </w:r>
+      <w:proofErr w:type="spellEnd"/>
+      <w:r>
+        <w:t xml:space="preserve">, disabled, size, </w:t>
+      </w:r>
+      <w:proofErr w:type="spellStart"/>
+      <w:r>
+        <w:t>maxlength</w:t>
+      </w:r>
+      <w:proofErr w:type="spellEnd"/>
+    </w:p>
+    <w:p>
+      <w:pPr>
+        <w:pStyle w:val="ListParagraph"/>
+        <w:numPr>
+          <w:ilvl w:val="1"/>
+          <w:numId w:val="3"/>
+        </w:numPr>
+      </w:pPr>
+      <w:proofErr w:type="spellStart"/>
+      <w:r>
+        <w:t>Addevent</w:t>
+      </w:r>
+      <w:proofErr w:type="spellEnd"/>
+      <w:r>
+        <w:t xml:space="preserve"> listener – </w:t>
+      </w:r>
+    </w:p>
+    <w:p>
+      <w:pPr>
+        <w:pStyle w:val="ListParagraph"/>
+        <w:numPr>
+          <w:ilvl w:val="2"/>
+          <w:numId w:val="3"/>
+        </w:numPr>
+      </w:pPr>
+      <w:r>
+        <w:t xml:space="preserve">Where is submit element, </w:t>
+      </w:r>
+    </w:p>
+    <w:p>
+      <w:pPr>
+        <w:pStyle w:val="ListParagraph"/>
+        <w:numPr>
+          <w:ilvl w:val="1"/>
+          <w:numId w:val="3"/>
+        </w:numPr>
+      </w:pPr>
+      <w:r>
+        <w:t xml:space="preserve">E. </w:t>
+      </w:r>
+      <w:proofErr w:type="spellStart"/>
+      <w:r>
+        <w:t>Prevent.eventDefault</w:t>
+      </w:r>
+      <w:proofErr w:type="spellEnd"/>
+    </w:p>
+    <w:p/>
+    <w:p>
+      <w:r>
+        <w:t xml:space="preserve">Iterators and </w:t>
+      </w:r>
+      <w:r>
+        <w:t xml:space="preserve">Higher Order functions – </w:t>
+      </w:r>
+      <w:r>
+        <w:t>– Use level 2 Iterator Tab</w:t>
+      </w:r>
+    </w:p>
+    <w:p>
+      <w:pPr>
+        <w:pStyle w:val="ListParagraph"/>
+        <w:numPr>
+          <w:ilvl w:val="0"/>
+          <w:numId w:val="10"/>
+        </w:numPr>
+      </w:pPr>
+      <w:r>
+        <w:t>Questions that might be asked on the iterator</w:t>
+      </w:r>
+    </w:p>
+    <w:p>
+      <w:pPr>
+        <w:pStyle w:val="ListParagraph"/>
+        <w:numPr>
+          <w:ilvl w:val="1"/>
+          <w:numId w:val="10"/>
+        </w:numPr>
+      </w:pPr>
+      <w:r>
+        <w:t>(</w:t>
+      </w:r>
+      <w:r>
+        <w:t>What does the iterator method as an argument</w:t>
+      </w:r>
+      <w:r>
+        <w:t>)</w:t>
+      </w:r>
+      <w:r>
+        <w:t xml:space="preserve"> </w:t>
+      </w:r>
+    </w:p>
+    <w:p>
+      <w:pPr>
+        <w:pStyle w:val="ListParagraph"/>
+        <w:numPr>
+          <w:ilvl w:val="1"/>
+          <w:numId w:val="10"/>
+        </w:numPr>
+      </w:pPr>
+      <w:r>
+        <w:t xml:space="preserve">What does the iterator Method </w:t>
+      </w:r>
+      <w:proofErr w:type="gramStart"/>
+      <w:r>
+        <w:t>Return</w:t>
+      </w:r>
+      <w:proofErr w:type="gramEnd"/>
+    </w:p>
+    <w:p>
+      <w:pPr>
+        <w:pStyle w:val="ListParagraph"/>
+        <w:numPr>
+          <w:ilvl w:val="1"/>
+          <w:numId w:val="10"/>
+        </w:numPr>
+      </w:pPr>
+      <w:r>
+        <w:t xml:space="preserve">What does our callback take as a </w:t>
+      </w:r>
+      <w:proofErr w:type="gramStart"/>
+      <w:r>
+        <w:t>parameter</w:t>
+      </w:r>
+      <w:proofErr w:type="gramEnd"/>
+    </w:p>
+    <w:p>
+      <w:pPr>
+        <w:pStyle w:val="ListParagraph"/>
+        <w:numPr>
+          <w:ilvl w:val="1"/>
+          <w:numId w:val="10"/>
+        </w:numPr>
+      </w:pPr>
+      <w:r>
+        <w:t>What data type should our callback return</w:t>
+      </w:r>
+    </w:p>
+    <w:p>
+      <w:pPr>
+        <w:pStyle w:val="ListParagraph"/>
+        <w:numPr>
+          <w:ilvl w:val="0"/>
+          <w:numId w:val="10"/>
+        </w:numPr>
+      </w:pPr>
+      <w:r>
+        <w:t>List of iterators</w:t>
+      </w:r>
+    </w:p>
+    <w:p>
+      <w:pPr>
+        <w:pStyle w:val="ListParagraph"/>
+        <w:numPr>
+          <w:ilvl w:val="1"/>
+          <w:numId w:val="10"/>
+        </w:numPr>
+      </w:pPr>
+      <w:proofErr w:type="gramStart"/>
+      <w:r>
+        <w:t>.map</w:t>
+      </w:r>
+      <w:proofErr w:type="gramEnd"/>
+      <w:r>
+        <w:t xml:space="preserve"> , .filter, .find, .</w:t>
+      </w:r>
+      <w:proofErr w:type="spellStart"/>
+      <w:r>
+        <w:t>findindex</w:t>
+      </w:r>
+      <w:proofErr w:type="spellEnd"/>
+      <w:r>
+        <w:t>, .every, .some, .sort, .reduce</w:t>
+      </w:r>
+    </w:p>
+    <w:p>
+      <w:pPr>
+        <w:pStyle w:val="ListParagraph"/>
+        <w:ind w:left="1440"/>
+      </w:pPr>
+    </w:p>
+    <w:p/>
+    <w:p>
+      <w:r>
+        <w:t xml:space="preserve">What is an </w:t>
+      </w:r>
+      <w:proofErr w:type="gramStart"/>
+      <w:r>
+        <w:t>API ?</w:t>
+      </w:r>
+      <w:proofErr w:type="gramEnd"/>
+      <w:r>
+        <w:t xml:space="preserve"> - </w:t>
+      </w:r>
+      <w:hyperlink r:id="rId5" w:history="1">
+        <w:r>
+          <w:rPr>
+            <w:rStyle w:val="Hyperlink"/>
+          </w:rPr>
+          <w:t>https://www.freecodecamp.org/news/what-is-an-api-in-english-please-b880a3214a82/</w:t>
+        </w:r>
+      </w:hyperlink>
+      <w:r>
+        <w:t xml:space="preserve"> </w:t>
+      </w:r>
+    </w:p>
+    <w:p/>
+    <w:p>
+      <w:r>
+        <w:t xml:space="preserve">HTTP Hyper Text protocol </w:t>
       </w:r>
     </w:p>
     <w:p>
@@ -15,10 +927,7 @@
         <w:ind w:firstLine="720"/>
       </w:pPr>
       <w:r>
-        <w:t>CRUD – industry name for standard</w:t>
-      </w:r>
-      <w:r>
-        <w:t xml:space="preserve"> for functionality when building API’S</w:t>
+        <w:t>CRUD – industry name for standard for functionality when building API’S</w:t>
       </w:r>
     </w:p>
     <w:p>
@@ -51,7 +960,7 @@
         <w:ind w:left="720" w:firstLine="720"/>
       </w:pPr>
       <w:r>
-        <w:t>Delete – removing data from the database</w:t>
+        <w:t>Destroy – removing data from the database</w:t>
       </w:r>
     </w:p>
     <w:p>
@@ -59,203 +968,445 @@
         <w:ind w:firstLine="720"/>
       </w:pPr>
       <w:r>
-        <w:t xml:space="preserve">METHODs </w:t>
-      </w:r>
-      <w:r>
-        <w:t>–</w:t>
-      </w:r>
-      <w:r>
+        <w:t xml:space="preserve">METHODs – </w:t>
+      </w:r>
+    </w:p>
+    <w:p>
+      <w:pPr>
+        <w:pStyle w:val="ListParagraph"/>
+        <w:numPr>
+          <w:ilvl w:val="0"/>
+          <w:numId w:val="9"/>
+        </w:numPr>
+      </w:pPr>
+      <w:r>
+        <w:t>POST -create -&gt; 2 arguments</w:t>
+      </w:r>
+    </w:p>
+    <w:p>
+      <w:pPr>
+        <w:pStyle w:val="ListParagraph"/>
+        <w:numPr>
+          <w:ilvl w:val="0"/>
+          <w:numId w:val="9"/>
+        </w:numPr>
+      </w:pPr>
+      <w:r>
+        <w:t>GET – read - &gt; 1 argument</w:t>
+      </w:r>
+    </w:p>
+    <w:p>
+      <w:pPr>
+        <w:pStyle w:val="ListParagraph"/>
+        <w:numPr>
+          <w:ilvl w:val="0"/>
+          <w:numId w:val="9"/>
+        </w:numPr>
+      </w:pPr>
+      <w:r>
+        <w:t xml:space="preserve">PUT – update -&gt; 2 arguments, </w:t>
+      </w:r>
+      <w:proofErr w:type="spellStart"/>
+      <w:r>
+        <w:t>url</w:t>
+      </w:r>
+      <w:proofErr w:type="spellEnd"/>
+      <w:r>
+        <w:t xml:space="preserve"> gets an ID</w:t>
+      </w:r>
+    </w:p>
+    <w:p>
+      <w:pPr>
+        <w:pStyle w:val="ListParagraph"/>
+        <w:numPr>
+          <w:ilvl w:val="0"/>
+          <w:numId w:val="9"/>
+        </w:numPr>
+      </w:pPr>
+      <w:r>
+        <w:t xml:space="preserve">Destroy - </w:t>
+      </w:r>
+      <w:proofErr w:type="gramStart"/>
+      <w:r>
+        <w:t>delete  -</w:t>
+      </w:r>
+      <w:proofErr w:type="gramEnd"/>
+      <w:r>
+        <w:t>&gt;1 argument,  URL gets an ID</w:t>
+      </w:r>
+    </w:p>
+    <w:p>
+      <w:r>
+        <w:t xml:space="preserve">XML = </w:t>
+      </w:r>
+      <w:proofErr w:type="spellStart"/>
+      <w:r>
+        <w:t>eXtensible</w:t>
+      </w:r>
+      <w:proofErr w:type="spellEnd"/>
+      <w:r>
+        <w:t xml:space="preserve"> Markup Language</w:t>
+      </w:r>
+    </w:p>
+    <w:p>
+      <w:pPr>
+        <w:pStyle w:val="ListParagraph"/>
+        <w:numPr>
+          <w:ilvl w:val="0"/>
+          <w:numId w:val="8"/>
+        </w:numPr>
+      </w:pPr>
+      <w:r>
+        <w:t>Plays an important role in many different IT systems</w:t>
+      </w:r>
+    </w:p>
+    <w:p>
+      <w:pPr>
+        <w:pStyle w:val="ListParagraph"/>
+        <w:numPr>
+          <w:ilvl w:val="0"/>
+          <w:numId w:val="8"/>
+        </w:numPr>
+      </w:pPr>
+      <w:r>
+        <w:t>Often use used of distributing data over the internet</w:t>
+      </w:r>
+    </w:p>
+    <w:p/>
+    <w:p>
+      <w:r>
+        <w:t>JSON (</w:t>
+      </w:r>
+      <w:proofErr w:type="spellStart"/>
+      <w:r>
+        <w:t>Javascript</w:t>
+      </w:r>
+      <w:proofErr w:type="spellEnd"/>
+      <w:r>
+        <w:t xml:space="preserve"> Object Notation)</w:t>
+      </w:r>
+    </w:p>
+    <w:p>
+      <w:pPr>
+        <w:pStyle w:val="ListParagraph"/>
+        <w:numPr>
+          <w:ilvl w:val="0"/>
+          <w:numId w:val="6"/>
+        </w:numPr>
+      </w:pPr>
+      <w:r>
+        <w:lastRenderedPageBreak/>
+        <w:t>Lightweight format for storing and transporting data</w:t>
+      </w:r>
+    </w:p>
+    <w:p>
+      <w:pPr>
+        <w:pStyle w:val="ListParagraph"/>
+        <w:numPr>
+          <w:ilvl w:val="0"/>
+          <w:numId w:val="6"/>
+        </w:numPr>
+      </w:pPr>
+      <w:r>
+        <w:t xml:space="preserve">Often used when data is sent from a server to a web </w:t>
+      </w:r>
+      <w:proofErr w:type="spellStart"/>
+      <w:r>
+        <w:t>apge</w:t>
+      </w:r>
+      <w:proofErr w:type="spellEnd"/>
+    </w:p>
+    <w:p>
+      <w:pPr>
+        <w:pStyle w:val="ListParagraph"/>
+        <w:numPr>
+          <w:ilvl w:val="0"/>
+          <w:numId w:val="6"/>
+        </w:numPr>
+      </w:pPr>
+      <w:r>
+        <w:t>Easy to read</w:t>
+      </w:r>
+    </w:p>
+    <w:p>
+      <w:pPr>
+        <w:pStyle w:val="ListParagraph"/>
+        <w:numPr>
+          <w:ilvl w:val="0"/>
+          <w:numId w:val="6"/>
+        </w:numPr>
+      </w:pPr>
+      <w:r>
+        <w:t>Syntax Rules</w:t>
+      </w:r>
+    </w:p>
+    <w:p>
+      <w:pPr>
+        <w:pStyle w:val="ListParagraph"/>
+        <w:numPr>
+          <w:ilvl w:val="1"/>
+          <w:numId w:val="6"/>
+        </w:numPr>
+      </w:pPr>
+      <w:r>
+        <w:t>Data is in name/value pairs</w:t>
+      </w:r>
+    </w:p>
+    <w:p>
+      <w:pPr>
+        <w:pStyle w:val="ListParagraph"/>
+        <w:numPr>
+          <w:ilvl w:val="1"/>
+          <w:numId w:val="6"/>
+        </w:numPr>
+      </w:pPr>
+      <w:r>
+        <w:t>Data is separated by commas</w:t>
+      </w:r>
+    </w:p>
+    <w:p>
+      <w:pPr>
+        <w:pStyle w:val="ListParagraph"/>
+        <w:numPr>
+          <w:ilvl w:val="1"/>
+          <w:numId w:val="6"/>
+        </w:numPr>
+      </w:pPr>
+      <w:r>
+        <w:t>Curly braces hold objects</w:t>
+      </w:r>
+    </w:p>
+    <w:p>
+      <w:pPr>
+        <w:pStyle w:val="ListParagraph"/>
+        <w:numPr>
+          <w:ilvl w:val="1"/>
+          <w:numId w:val="6"/>
+        </w:numPr>
+      </w:pPr>
+      <w:r>
+        <w:t>Square brackets hold arrays</w:t>
+      </w:r>
+    </w:p>
+    <w:p>
+      <w:pPr>
+        <w:pStyle w:val="ListParagraph"/>
+        <w:numPr>
+          <w:ilvl w:val="0"/>
+          <w:numId w:val="6"/>
+        </w:numPr>
+      </w:pPr>
+      <w:r>
+        <w:t>can’t have function in JSON</w:t>
+      </w:r>
+    </w:p>
+    <w:p/>
+    <w:p/>
+    <w:p>
+      <w:pPr>
+        <w:rPr>
+          <w:rFonts w:ascii="Andale Mono" w:eastAsia="Times New Roman" w:hAnsi="Andale Mono" w:cs="Times New Roman"/>
+          <w:sz w:val="21"/>
+          <w:szCs w:val="21"/>
+          <w:shd w:val="clear" w:color="auto" w:fill="DBFFDB"/>
+        </w:rPr>
+      </w:pPr>
+      <w:r>
+        <w:t xml:space="preserve">AJAX = </w:t>
+      </w:r>
+      <w:proofErr w:type="spellStart"/>
+      <w:r>
+        <w:rPr>
+          <w:rFonts w:ascii="Andale Mono" w:eastAsia="Times New Roman" w:hAnsi="Andale Mono" w:cs="Times New Roman"/>
+          <w:sz w:val="21"/>
+          <w:szCs w:val="21"/>
+          <w:shd w:val="clear" w:color="auto" w:fill="DBFFDB"/>
+        </w:rPr>
+        <w:t>Asynchronus</w:t>
+      </w:r>
+      <w:proofErr w:type="spellEnd"/>
+      <w:r>
+        <w:rPr>
+          <w:rFonts w:ascii="Andale Mono" w:eastAsia="Times New Roman" w:hAnsi="Andale Mono" w:cs="Times New Roman"/>
+          <w:sz w:val="21"/>
+          <w:szCs w:val="21"/>
+          <w:shd w:val="clear" w:color="auto" w:fill="DBFFDB"/>
+        </w:rPr>
         <w:t xml:space="preserve"> </w:t>
       </w:r>
-    </w:p>
-    <w:p>
-      <w:pPr>
-        <w:ind w:firstLine="720"/>
-      </w:pPr>
-      <w:r>
-        <w:tab/>
-        <w:t xml:space="preserve">Post - </w:t>
-      </w:r>
-    </w:p>
-    <w:p>
-      <w:r>
-        <w:tab/>
-      </w:r>
-    </w:p>
-    <w:p>
-      <w:r>
-        <w:t>XML</w:t>
+      <w:proofErr w:type="spellStart"/>
+      <w:r>
+        <w:rPr>
+          <w:rFonts w:ascii="Andale Mono" w:eastAsia="Times New Roman" w:hAnsi="Andale Mono" w:cs="Times New Roman"/>
+          <w:sz w:val="21"/>
+          <w:szCs w:val="21"/>
+          <w:shd w:val="clear" w:color="auto" w:fill="DBFFDB"/>
+        </w:rPr>
+        <w:t>Javascript</w:t>
+      </w:r>
+      <w:proofErr w:type="spellEnd"/>
+      <w:r>
+        <w:rPr>
+          <w:rFonts w:ascii="Andale Mono" w:eastAsia="Times New Roman" w:hAnsi="Andale Mono" w:cs="Times New Roman"/>
+          <w:sz w:val="21"/>
+          <w:szCs w:val="21"/>
+          <w:shd w:val="clear" w:color="auto" w:fill="DBFFDB"/>
+        </w:rPr>
+        <w:t xml:space="preserve"> </w:t>
+      </w:r>
+      <w:proofErr w:type="gramStart"/>
+      <w:r>
+        <w:rPr>
+          <w:rFonts w:ascii="Andale Mono" w:eastAsia="Times New Roman" w:hAnsi="Andale Mono" w:cs="Times New Roman"/>
+          <w:sz w:val="21"/>
+          <w:szCs w:val="21"/>
+          <w:shd w:val="clear" w:color="auto" w:fill="DBFFDB"/>
+        </w:rPr>
+        <w:t>And</w:t>
+      </w:r>
+      <w:proofErr w:type="gramEnd"/>
+      <w:r>
+        <w:rPr>
+          <w:rFonts w:ascii="Andale Mono" w:eastAsia="Times New Roman" w:hAnsi="Andale Mono" w:cs="Times New Roman"/>
+          <w:sz w:val="21"/>
+          <w:szCs w:val="21"/>
+          <w:shd w:val="clear" w:color="auto" w:fill="DBFFDB"/>
+        </w:rPr>
+        <w:t xml:space="preserve"> XML</w:t>
+      </w:r>
+    </w:p>
+    <w:p>
+      <w:pPr>
+        <w:pStyle w:val="ListParagraph"/>
+        <w:numPr>
+          <w:ilvl w:val="0"/>
+          <w:numId w:val="7"/>
+        </w:numPr>
+        <w:rPr>
+          <w:rFonts w:ascii="Times New Roman" w:eastAsia="Times New Roman" w:hAnsi="Times New Roman" w:cs="Times New Roman"/>
+        </w:rPr>
+      </w:pPr>
+      <w:r>
+        <w:rPr>
+          <w:rFonts w:ascii="Times New Roman" w:eastAsia="Times New Roman" w:hAnsi="Times New Roman" w:cs="Times New Roman"/>
+        </w:rPr>
+        <w:t>Not a programming language</w:t>
+      </w:r>
+    </w:p>
+    <w:p>
+      <w:pPr>
+        <w:pStyle w:val="ListParagraph"/>
+        <w:numPr>
+          <w:ilvl w:val="0"/>
+          <w:numId w:val="7"/>
+        </w:numPr>
+        <w:rPr>
+          <w:rFonts w:ascii="Times New Roman" w:eastAsia="Times New Roman" w:hAnsi="Times New Roman" w:cs="Times New Roman"/>
+        </w:rPr>
+      </w:pPr>
+      <w:r>
+        <w:rPr>
+          <w:rFonts w:ascii="Times New Roman" w:eastAsia="Times New Roman" w:hAnsi="Times New Roman" w:cs="Times New Roman"/>
+        </w:rPr>
+        <w:t>Use a combination of:</w:t>
+      </w:r>
+    </w:p>
+    <w:p>
+      <w:pPr>
+        <w:pStyle w:val="ListParagraph"/>
+        <w:numPr>
+          <w:ilvl w:val="1"/>
+          <w:numId w:val="7"/>
+        </w:numPr>
+        <w:rPr>
+          <w:rFonts w:ascii="Times New Roman" w:eastAsia="Times New Roman" w:hAnsi="Times New Roman" w:cs="Times New Roman"/>
+        </w:rPr>
+      </w:pPr>
+      <w:r>
+        <w:rPr>
+          <w:rFonts w:ascii="Times New Roman" w:eastAsia="Times New Roman" w:hAnsi="Times New Roman" w:cs="Times New Roman"/>
+        </w:rPr>
+        <w:t xml:space="preserve">Browser built-in </w:t>
+      </w:r>
+      <w:proofErr w:type="spellStart"/>
+      <w:r>
+        <w:rPr>
+          <w:rFonts w:ascii="Times New Roman" w:eastAsia="Times New Roman" w:hAnsi="Times New Roman" w:cs="Times New Roman"/>
+        </w:rPr>
+        <w:t>XMLHttpRequest</w:t>
+      </w:r>
+      <w:proofErr w:type="spellEnd"/>
+      <w:r>
+        <w:rPr>
+          <w:rFonts w:ascii="Times New Roman" w:eastAsia="Times New Roman" w:hAnsi="Times New Roman" w:cs="Times New Roman"/>
+        </w:rPr>
+        <w:t xml:space="preserve"> </w:t>
+      </w:r>
+      <w:proofErr w:type="gramStart"/>
+      <w:r>
+        <w:rPr>
+          <w:rFonts w:ascii="Times New Roman" w:eastAsia="Times New Roman" w:hAnsi="Times New Roman" w:cs="Times New Roman"/>
+        </w:rPr>
+        <w:t>object(</w:t>
+      </w:r>
+      <w:proofErr w:type="gramEnd"/>
+      <w:r>
+        <w:rPr>
+          <w:rFonts w:ascii="Times New Roman" w:eastAsia="Times New Roman" w:hAnsi="Times New Roman" w:cs="Times New Roman"/>
+        </w:rPr>
+        <w:t>request data from the server)</w:t>
+      </w:r>
+    </w:p>
+    <w:p>
+      <w:pPr>
+        <w:pStyle w:val="ListParagraph"/>
+        <w:numPr>
+          <w:ilvl w:val="1"/>
+          <w:numId w:val="7"/>
+        </w:numPr>
+        <w:rPr>
+          <w:rFonts w:ascii="Times New Roman" w:eastAsia="Times New Roman" w:hAnsi="Times New Roman" w:cs="Times New Roman"/>
+        </w:rPr>
+      </w:pPr>
+      <w:r>
+        <w:rPr>
+          <w:rFonts w:ascii="Times New Roman" w:eastAsia="Times New Roman" w:hAnsi="Times New Roman" w:cs="Times New Roman"/>
+        </w:rPr>
+        <w:t>JavaScript and HTML DOM (to display or use the data)</w:t>
+      </w:r>
+    </w:p>
+    <w:p>
+      <w:pPr>
+        <w:pStyle w:val="ListParagraph"/>
+        <w:numPr>
+          <w:ilvl w:val="0"/>
+          <w:numId w:val="7"/>
+        </w:numPr>
+        <w:rPr>
+          <w:rFonts w:ascii="Times New Roman" w:eastAsia="Times New Roman" w:hAnsi="Times New Roman" w:cs="Times New Roman"/>
+        </w:rPr>
+      </w:pPr>
+      <w:r>
+        <w:rPr>
+          <w:rFonts w:ascii="Times New Roman" w:eastAsia="Times New Roman" w:hAnsi="Times New Roman" w:cs="Times New Roman"/>
+        </w:rPr>
+        <w:t>https://www.w3schools.com/whatis/whatis_ajax.asp</w:t>
       </w:r>
     </w:p>
     <w:p/>
     <w:p>
-      <w:r>
-        <w:t>ES6</w:t>
-      </w:r>
-    </w:p>
-    <w:p>
-      <w:pPr>
-        <w:pStyle w:val="ListParagraph"/>
-        <w:numPr>
-          <w:ilvl w:val="0"/>
-          <w:numId w:val="1"/>
-        </w:numPr>
-      </w:pPr>
-      <w:r>
-        <w:t>Arrow functions, call back</w:t>
-      </w:r>
-    </w:p>
-    <w:p>
-      <w:pPr>
-        <w:pStyle w:val="ListParagraph"/>
-        <w:numPr>
-          <w:ilvl w:val="0"/>
-          <w:numId w:val="1"/>
-        </w:numPr>
-      </w:pPr>
-      <w:r>
-        <w:t>Rest and Spread (…)</w:t>
-      </w:r>
-    </w:p>
-    <w:p>
-      <w:pPr>
-        <w:pStyle w:val="ListParagraph"/>
-        <w:numPr>
-          <w:ilvl w:val="1"/>
-          <w:numId w:val="1"/>
-        </w:numPr>
-      </w:pPr>
-      <w:r>
-        <w:t>Rest operator in the parameter</w:t>
-      </w:r>
-    </w:p>
-    <w:p>
-      <w:pPr>
-        <w:pStyle w:val="ListParagraph"/>
-        <w:numPr>
-          <w:ilvl w:val="1"/>
-          <w:numId w:val="1"/>
-        </w:numPr>
-      </w:pPr>
-      <w:r>
-        <w:t xml:space="preserve">Spread operator any </w:t>
-      </w:r>
       <w:proofErr w:type="spellStart"/>
-      <w:r>
-        <w:t>iterable</w:t>
+      <w:proofErr w:type="gramStart"/>
+      <w:r>
+        <w:t>Javascript</w:t>
       </w:r>
       <w:proofErr w:type="spellEnd"/>
       <w:r>
-        <w:t xml:space="preserve"> turns into a comma separator list</w:t>
-      </w:r>
-    </w:p>
-    <w:p>
-      <w:pPr>
-        <w:pStyle w:val="ListParagraph"/>
-        <w:numPr>
-          <w:ilvl w:val="0"/>
-          <w:numId w:val="1"/>
-        </w:numPr>
-      </w:pPr>
-      <w:r>
-        <w:t xml:space="preserve">Default argument – go at the end </w:t>
-      </w:r>
-    </w:p>
-    <w:p>
-      <w:pPr>
-        <w:pStyle w:val="ListParagraph"/>
-        <w:numPr>
-          <w:ilvl w:val="0"/>
-          <w:numId w:val="1"/>
-        </w:numPr>
-      </w:pPr>
-      <w:r>
-        <w:t>Slope style Assignments</w:t>
-      </w:r>
-      <w:r>
-        <w:t>****</w:t>
-      </w:r>
-    </w:p>
-    <w:p/>
-    <w:p>
-      <w:r>
-        <w:t>Forms and for loop iter</w:t>
-      </w:r>
-      <w:r>
-        <w:t>ator</w:t>
-      </w:r>
-    </w:p>
-    <w:p/>
-    <w:p>
-      <w:r>
-        <w:t xml:space="preserve">Forms </w:t>
-      </w:r>
-      <w:proofErr w:type="gramStart"/>
-      <w:r>
-        <w:t>–  types</w:t>
+        <w:t xml:space="preserve">  Promises</w:t>
       </w:r>
       <w:proofErr w:type="gramEnd"/>
       <w:r>
-        <w:t xml:space="preserve"> of forms</w:t>
-      </w:r>
-    </w:p>
-    <w:p>
-      <w:pPr>
-        <w:pStyle w:val="ListParagraph"/>
-        <w:numPr>
-          <w:ilvl w:val="0"/>
-          <w:numId w:val="3"/>
-        </w:numPr>
-      </w:pPr>
-      <w:r>
-        <w:t>Element</w:t>
-      </w:r>
-    </w:p>
-    <w:p>
-      <w:pPr>
-        <w:pStyle w:val="ListParagraph"/>
-        <w:numPr>
-          <w:ilvl w:val="1"/>
-          <w:numId w:val="3"/>
-        </w:numPr>
-      </w:pPr>
-      <w:r>
-        <w:t>Text, radio, checkbox, submit, button</w:t>
-      </w:r>
-    </w:p>
-    <w:p>
-      <w:pPr>
-        <w:pStyle w:val="ListParagraph"/>
-        <w:numPr>
-          <w:ilvl w:val="1"/>
-          <w:numId w:val="3"/>
-        </w:numPr>
-      </w:pPr>
-    </w:p>
-    <w:p/>
-    <w:p>
-      <w:r>
-        <w:t>JSON -can’t have function in JSON</w:t>
-      </w:r>
-    </w:p>
-    <w:p/>
-    <w:p>
-      <w:r>
-        <w:t xml:space="preserve">Higher Order functions – take </w:t>
-      </w:r>
-      <w:r>
-        <w:t>(what does it return, how does that iterator method return it</w:t>
-      </w:r>
-      <w:r>
-        <w:t xml:space="preserve">, and </w:t>
-      </w:r>
-      <w:proofErr w:type="gramStart"/>
-      <w:r>
-        <w:t>they  all</w:t>
-      </w:r>
-      <w:proofErr w:type="gramEnd"/>
-      <w:r>
-        <w:t xml:space="preserve"> call back functions)</w:t>
+        <w:t xml:space="preserve"> – </w:t>
       </w:r>
     </w:p>
     <w:p>
@@ -267,143 +1418,6 @@
         </w:numPr>
       </w:pPr>
       <w:r>
-        <w:t xml:space="preserve">Map – </w:t>
-      </w:r>
-      <w:r>
-        <w:t>return same value of the array</w:t>
-      </w:r>
-    </w:p>
-    <w:p>
-      <w:pPr>
-        <w:pStyle w:val="ListParagraph"/>
-        <w:numPr>
-          <w:ilvl w:val="1"/>
-          <w:numId w:val="2"/>
-        </w:numPr>
-      </w:pPr>
-      <w:r>
-        <w:t>Returns: A new array the same size as the input array</w:t>
-      </w:r>
-    </w:p>
-    <w:p>
-      <w:pPr>
-        <w:pStyle w:val="ListParagraph"/>
-        <w:numPr>
-          <w:ilvl w:val="2"/>
-          <w:numId w:val="2"/>
-        </w:numPr>
-      </w:pPr>
-      <w:r>
-        <w:t>Allows you to take an array of data and create a new array of data from it</w:t>
-      </w:r>
-    </w:p>
-    <w:p>
-      <w:pPr>
-        <w:pStyle w:val="ListParagraph"/>
-        <w:numPr>
-          <w:ilvl w:val="0"/>
-          <w:numId w:val="2"/>
-        </w:numPr>
-      </w:pPr>
-      <w:r>
-        <w:t xml:space="preserve">Filter </w:t>
-      </w:r>
-      <w:r>
-        <w:t>–</w:t>
-      </w:r>
-      <w:r>
-        <w:t xml:space="preserve"> </w:t>
-      </w:r>
-      <w:r>
-        <w:t>Boolean</w:t>
-      </w:r>
-      <w:r>
-        <w:t xml:space="preserve"> </w:t>
-      </w:r>
-    </w:p>
-    <w:p>
-      <w:pPr>
-        <w:pStyle w:val="ListParagraph"/>
-        <w:numPr>
-          <w:ilvl w:val="1"/>
-          <w:numId w:val="2"/>
-        </w:numPr>
-      </w:pPr>
-      <w:r>
-        <w:t xml:space="preserve">If statement </w:t>
-      </w:r>
-    </w:p>
-    <w:p>
-      <w:pPr>
-        <w:pStyle w:val="ListParagraph"/>
-        <w:numPr>
-          <w:ilvl w:val="0"/>
-          <w:numId w:val="2"/>
-        </w:numPr>
-      </w:pPr>
-      <w:r>
-        <w:t>R</w:t>
-      </w:r>
-      <w:r>
-        <w:t>educe</w:t>
-      </w:r>
-    </w:p>
-    <w:p>
-      <w:pPr>
-        <w:pStyle w:val="ListParagraph"/>
-        <w:numPr>
-          <w:ilvl w:val="1"/>
-          <w:numId w:val="2"/>
-        </w:numPr>
-      </w:pPr>
-    </w:p>
-    <w:p/>
-    <w:p>
-      <w:proofErr w:type="gramStart"/>
-      <w:r>
-        <w:t>Iterators</w:t>
-      </w:r>
-      <w:proofErr w:type="gramEnd"/>
-      <w:r>
-        <w:t xml:space="preserve"> methods – </w:t>
-      </w:r>
-    </w:p>
-    <w:p>
-      <w:pPr>
-        <w:pStyle w:val="ListParagraph"/>
-        <w:numPr>
-          <w:ilvl w:val="0"/>
-          <w:numId w:val="2"/>
-        </w:numPr>
-      </w:pPr>
-      <w:r>
-        <w:t>Call back function – is the base of the argument</w:t>
-      </w:r>
-    </w:p>
-    <w:p/>
-    <w:p>
-      <w:r>
-        <w:t xml:space="preserve">Study sheet </w:t>
-      </w:r>
-      <w:r>
-        <w:t xml:space="preserve"> </w:t>
-      </w:r>
-    </w:p>
-    <w:p>
-      <w:r>
-        <w:t xml:space="preserve">JS Promises – </w:t>
-      </w:r>
-    </w:p>
-    <w:p>
-      <w:pPr>
-        <w:pStyle w:val="ListParagraph"/>
-        <w:numPr>
-          <w:ilvl w:val="0"/>
-          <w:numId w:val="2"/>
-        </w:numPr>
-      </w:pPr>
-      <w:r>
-        <w:lastRenderedPageBreak/>
         <w:t>Are for handling asynchronous code</w:t>
       </w:r>
     </w:p>
@@ -506,11 +1520,6 @@
     <w:p/>
     <w:p/>
     <w:p/>
-    <w:p>
-      <w:r>
-        <w:t>Practices free code camp</w:t>
-      </w:r>
-    </w:p>
     <w:sectPr>
       <w:pgSz w:w="12240" w:h="15840"/>
       <w:pgMar w:top="1440" w:right="1440" w:bottom="1440" w:left="1440" w:header="720" w:footer="720" w:gutter="0"/>
@@ -524,6 +1533,232 @@
 <file path=word/numbering.xml><?xml version="1.0" encoding="utf-8"?>
 <w:numbering xmlns:wpc="http://schemas.microsoft.com/office/word/2010/wordprocessingCanvas" xmlns:cx="http://schemas.microsoft.com/office/drawing/2014/chartex" xmlns:cx1="http://schemas.microsoft.com/office/drawing/2015/9/8/chartex" xmlns:cx2="http://schemas.microsoft.com/office/drawing/2015/10/21/chartex" xmlns:cx3="http://schemas.microsoft.com/office/drawing/2016/5/9/chartex" xmlns:cx4="http://schemas.microsoft.com/office/drawing/2016/5/10/chartex" xmlns:cx5="http://schemas.microsoft.com/office/drawing/2016/5/11/chartex" xmlns:cx6="http://schemas.microsoft.com/office/drawing/2016/5/12/chartex" xmlns:cx7="http://schemas.microsoft.com/office/drawing/2016/5/13/chartex" xmlns:cx8="http://schemas.microsoft.com/office/drawing/2016/5/14/chartex" xmlns:mc="http://schemas.openxmlformats.org/markup-compatibility/2006" xmlns:aink="http://schemas.microsoft.com/office/drawing/2016/ink" xmlns:am3d="http://schemas.microsoft.com/office/drawing/2017/model3d" xmlns:o="urn:schemas-microsoft-com:office:office" xmlns:r="http://schemas.openxmlformats.org/officeDocument/2006/relationships" xmlns:m="http://schemas.openxmlformats.org/officeDocument/2006/math" xmlns:v="urn:schemas-microsoft-com:vml" xmlns:wp14="http://schemas.microsoft.com/office/word/2010/wordprocessingDrawing" xmlns:wp="http://schemas.openxmlformats.org/drawingml/2006/wordprocessingDrawing" xmlns:w10="urn:schemas-microsoft-com:office:word" xmlns:w="http://schemas.openxmlformats.org/wordprocessingml/2006/main" xmlns:w14="http://schemas.microsoft.com/office/word/2010/wordml" xmlns:w15="http://schemas.microsoft.com/office/word/2012/wordml" xmlns:w16cex="http://schemas.microsoft.com/office/word/2018/wordml/cex" xmlns:w16cid="http://schemas.microsoft.com/office/word/2016/wordml/cid" xmlns:w16="http://schemas.microsoft.com/office/word/2018/wordml" xmlns:w16se="http://schemas.microsoft.com/office/word/2015/wordml/symex" xmlns:wpg="http://schemas.microsoft.com/office/word/2010/wordprocessingGroup" xmlns:wpi="http://schemas.microsoft.com/office/word/2010/wordprocessingInk" xmlns:wne="http://schemas.microsoft.com/office/word/2006/wordml" xmlns:wps="http://schemas.microsoft.com/office/word/2010/wordprocessingShape" mc:Ignorable="w14 w15 w16se w16cid w16 w16cex wp14">
   <w:abstractNum w:abstractNumId="0" w15:restartNumberingAfterBreak="0">
+    <w:nsid w:val="05275F88"/>
+    <w:multiLevelType w:val="hybridMultilevel"/>
+    <w:tmpl w:val="812869C0"/>
+    <w:lvl w:ilvl="0" w:tplc="04090001">
+      <w:start w:val="1"/>
+      <w:numFmt w:val="bullet"/>
+      <w:lvlText w:val=""/>
+      <w:lvlJc w:val="left"/>
+      <w:pPr>
+        <w:ind w:left="1440" w:hanging="360"/>
+      </w:pPr>
+      <w:rPr>
+        <w:rFonts w:ascii="Symbol" w:hAnsi="Symbol" w:hint="default"/>
+      </w:rPr>
+    </w:lvl>
+    <w:lvl w:ilvl="1" w:tplc="04090003">
+      <w:start w:val="1"/>
+      <w:numFmt w:val="bullet"/>
+      <w:lvlText w:val="o"/>
+      <w:lvlJc w:val="left"/>
+      <w:pPr>
+        <w:ind w:left="2160" w:hanging="360"/>
+      </w:pPr>
+      <w:rPr>
+        <w:rFonts w:ascii="Courier New" w:hAnsi="Courier New" w:cs="Courier New" w:hint="default"/>
+      </w:rPr>
+    </w:lvl>
+    <w:lvl w:ilvl="2" w:tplc="04090005" w:tentative="1">
+      <w:start w:val="1"/>
+      <w:numFmt w:val="bullet"/>
+      <w:lvlText w:val=""/>
+      <w:lvlJc w:val="left"/>
+      <w:pPr>
+        <w:ind w:left="2880" w:hanging="360"/>
+      </w:pPr>
+      <w:rPr>
+        <w:rFonts w:ascii="Wingdings" w:hAnsi="Wingdings" w:hint="default"/>
+      </w:rPr>
+    </w:lvl>
+    <w:lvl w:ilvl="3" w:tplc="04090001" w:tentative="1">
+      <w:start w:val="1"/>
+      <w:numFmt w:val="bullet"/>
+      <w:lvlText w:val=""/>
+      <w:lvlJc w:val="left"/>
+      <w:pPr>
+        <w:ind w:left="3600" w:hanging="360"/>
+      </w:pPr>
+      <w:rPr>
+        <w:rFonts w:ascii="Symbol" w:hAnsi="Symbol" w:hint="default"/>
+      </w:rPr>
+    </w:lvl>
+    <w:lvl w:ilvl="4" w:tplc="04090003" w:tentative="1">
+      <w:start w:val="1"/>
+      <w:numFmt w:val="bullet"/>
+      <w:lvlText w:val="o"/>
+      <w:lvlJc w:val="left"/>
+      <w:pPr>
+        <w:ind w:left="4320" w:hanging="360"/>
+      </w:pPr>
+      <w:rPr>
+        <w:rFonts w:ascii="Courier New" w:hAnsi="Courier New" w:cs="Courier New" w:hint="default"/>
+      </w:rPr>
+    </w:lvl>
+    <w:lvl w:ilvl="5" w:tplc="04090005" w:tentative="1">
+      <w:start w:val="1"/>
+      <w:numFmt w:val="bullet"/>
+      <w:lvlText w:val=""/>
+      <w:lvlJc w:val="left"/>
+      <w:pPr>
+        <w:ind w:left="5040" w:hanging="360"/>
+      </w:pPr>
+      <w:rPr>
+        <w:rFonts w:ascii="Wingdings" w:hAnsi="Wingdings" w:hint="default"/>
+      </w:rPr>
+    </w:lvl>
+    <w:lvl w:ilvl="6" w:tplc="04090001" w:tentative="1">
+      <w:start w:val="1"/>
+      <w:numFmt w:val="bullet"/>
+      <w:lvlText w:val=""/>
+      <w:lvlJc w:val="left"/>
+      <w:pPr>
+        <w:ind w:left="5760" w:hanging="360"/>
+      </w:pPr>
+      <w:rPr>
+        <w:rFonts w:ascii="Symbol" w:hAnsi="Symbol" w:hint="default"/>
+      </w:rPr>
+    </w:lvl>
+    <w:lvl w:ilvl="7" w:tplc="04090003" w:tentative="1">
+      <w:start w:val="1"/>
+      <w:numFmt w:val="bullet"/>
+      <w:lvlText w:val="o"/>
+      <w:lvlJc w:val="left"/>
+      <w:pPr>
+        <w:ind w:left="6480" w:hanging="360"/>
+      </w:pPr>
+      <w:rPr>
+        <w:rFonts w:ascii="Courier New" w:hAnsi="Courier New" w:cs="Courier New" w:hint="default"/>
+      </w:rPr>
+    </w:lvl>
+    <w:lvl w:ilvl="8" w:tplc="04090005" w:tentative="1">
+      <w:start w:val="1"/>
+      <w:numFmt w:val="bullet"/>
+      <w:lvlText w:val=""/>
+      <w:lvlJc w:val="left"/>
+      <w:pPr>
+        <w:ind w:left="7200" w:hanging="360"/>
+      </w:pPr>
+      <w:rPr>
+        <w:rFonts w:ascii="Wingdings" w:hAnsi="Wingdings" w:hint="default"/>
+      </w:rPr>
+    </w:lvl>
+  </w:abstractNum>
+  <w:abstractNum w:abstractNumId="1" w15:restartNumberingAfterBreak="0">
+    <w:nsid w:val="0AB91435"/>
+    <w:multiLevelType w:val="hybridMultilevel"/>
+    <w:tmpl w:val="CF545E08"/>
+    <w:lvl w:ilvl="0" w:tplc="04090001">
+      <w:start w:val="1"/>
+      <w:numFmt w:val="bullet"/>
+      <w:lvlText w:val=""/>
+      <w:lvlJc w:val="left"/>
+      <w:pPr>
+        <w:ind w:left="1440" w:hanging="360"/>
+      </w:pPr>
+      <w:rPr>
+        <w:rFonts w:ascii="Symbol" w:hAnsi="Symbol" w:hint="default"/>
+      </w:rPr>
+    </w:lvl>
+    <w:lvl w:ilvl="1" w:tplc="04090003" w:tentative="1">
+      <w:start w:val="1"/>
+      <w:numFmt w:val="bullet"/>
+      <w:lvlText w:val="o"/>
+      <w:lvlJc w:val="left"/>
+      <w:pPr>
+        <w:ind w:left="2160" w:hanging="360"/>
+      </w:pPr>
+      <w:rPr>
+        <w:rFonts w:ascii="Courier New" w:hAnsi="Courier New" w:cs="Courier New" w:hint="default"/>
+      </w:rPr>
+    </w:lvl>
+    <w:lvl w:ilvl="2" w:tplc="04090005" w:tentative="1">
+      <w:start w:val="1"/>
+      <w:numFmt w:val="bullet"/>
+      <w:lvlText w:val=""/>
+      <w:lvlJc w:val="left"/>
+      <w:pPr>
+        <w:ind w:left="2880" w:hanging="360"/>
+      </w:pPr>
+      <w:rPr>
+        <w:rFonts w:ascii="Wingdings" w:hAnsi="Wingdings" w:hint="default"/>
+      </w:rPr>
+    </w:lvl>
+    <w:lvl w:ilvl="3" w:tplc="04090001" w:tentative="1">
+      <w:start w:val="1"/>
+      <w:numFmt w:val="bullet"/>
+      <w:lvlText w:val=""/>
+      <w:lvlJc w:val="left"/>
+      <w:pPr>
+        <w:ind w:left="3600" w:hanging="360"/>
+      </w:pPr>
+      <w:rPr>
+        <w:rFonts w:ascii="Symbol" w:hAnsi="Symbol" w:hint="default"/>
+      </w:rPr>
+    </w:lvl>
+    <w:lvl w:ilvl="4" w:tplc="04090003" w:tentative="1">
+      <w:start w:val="1"/>
+      <w:numFmt w:val="bullet"/>
+      <w:lvlText w:val="o"/>
+      <w:lvlJc w:val="left"/>
+      <w:pPr>
+        <w:ind w:left="4320" w:hanging="360"/>
+      </w:pPr>
+      <w:rPr>
+        <w:rFonts w:ascii="Courier New" w:hAnsi="Courier New" w:cs="Courier New" w:hint="default"/>
+      </w:rPr>
+    </w:lvl>
+    <w:lvl w:ilvl="5" w:tplc="04090005" w:tentative="1">
+      <w:start w:val="1"/>
+      <w:numFmt w:val="bullet"/>
+      <w:lvlText w:val=""/>
+      <w:lvlJc w:val="left"/>
+      <w:pPr>
+        <w:ind w:left="5040" w:hanging="360"/>
+      </w:pPr>
+      <w:rPr>
+        <w:rFonts w:ascii="Wingdings" w:hAnsi="Wingdings" w:hint="default"/>
+      </w:rPr>
+    </w:lvl>
+    <w:lvl w:ilvl="6" w:tplc="04090001" w:tentative="1">
+      <w:start w:val="1"/>
+      <w:numFmt w:val="bullet"/>
+      <w:lvlText w:val=""/>
+      <w:lvlJc w:val="left"/>
+      <w:pPr>
+        <w:ind w:left="5760" w:hanging="360"/>
+      </w:pPr>
+      <w:rPr>
+        <w:rFonts w:ascii="Symbol" w:hAnsi="Symbol" w:hint="default"/>
+      </w:rPr>
+    </w:lvl>
+    <w:lvl w:ilvl="7" w:tplc="04090003" w:tentative="1">
+      <w:start w:val="1"/>
+      <w:numFmt w:val="bullet"/>
+      <w:lvlText w:val="o"/>
+      <w:lvlJc w:val="left"/>
+      <w:pPr>
+        <w:ind w:left="6480" w:hanging="360"/>
+      </w:pPr>
+      <w:rPr>
+        <w:rFonts w:ascii="Courier New" w:hAnsi="Courier New" w:cs="Courier New" w:hint="default"/>
+      </w:rPr>
+    </w:lvl>
+    <w:lvl w:ilvl="8" w:tplc="04090005" w:tentative="1">
+      <w:start w:val="1"/>
+      <w:numFmt w:val="bullet"/>
+      <w:lvlText w:val=""/>
+      <w:lvlJc w:val="left"/>
+      <w:pPr>
+        <w:ind w:left="7200" w:hanging="360"/>
+      </w:pPr>
+      <w:rPr>
+        <w:rFonts w:ascii="Wingdings" w:hAnsi="Wingdings" w:hint="default"/>
+      </w:rPr>
+    </w:lvl>
+  </w:abstractNum>
+  <w:abstractNum w:abstractNumId="2" w15:restartNumberingAfterBreak="0">
     <w:nsid w:val="1179092F"/>
     <w:multiLevelType w:val="hybridMultilevel"/>
     <w:tmpl w:val="F418C148"/>
@@ -551,13 +1786,126 @@
         <w:rFonts w:ascii="Courier New" w:hAnsi="Courier New" w:cs="Courier New" w:hint="default"/>
       </w:rPr>
     </w:lvl>
+    <w:lvl w:ilvl="2" w:tplc="04090005">
+      <w:start w:val="1"/>
+      <w:numFmt w:val="bullet"/>
+      <w:lvlText w:val=""/>
+      <w:lvlJc w:val="left"/>
+      <w:pPr>
+        <w:ind w:left="2885" w:hanging="360"/>
+      </w:pPr>
+      <w:rPr>
+        <w:rFonts w:ascii="Wingdings" w:hAnsi="Wingdings" w:hint="default"/>
+      </w:rPr>
+    </w:lvl>
+    <w:lvl w:ilvl="3" w:tplc="04090001">
+      <w:start w:val="1"/>
+      <w:numFmt w:val="bullet"/>
+      <w:lvlText w:val=""/>
+      <w:lvlJc w:val="left"/>
+      <w:pPr>
+        <w:ind w:left="3605" w:hanging="360"/>
+      </w:pPr>
+      <w:rPr>
+        <w:rFonts w:ascii="Symbol" w:hAnsi="Symbol" w:hint="default"/>
+      </w:rPr>
+    </w:lvl>
+    <w:lvl w:ilvl="4" w:tplc="04090003">
+      <w:start w:val="1"/>
+      <w:numFmt w:val="bullet"/>
+      <w:lvlText w:val="o"/>
+      <w:lvlJc w:val="left"/>
+      <w:pPr>
+        <w:ind w:left="4325" w:hanging="360"/>
+      </w:pPr>
+      <w:rPr>
+        <w:rFonts w:ascii="Courier New" w:hAnsi="Courier New" w:cs="Courier New" w:hint="default"/>
+      </w:rPr>
+    </w:lvl>
+    <w:lvl w:ilvl="5" w:tplc="04090005">
+      <w:start w:val="1"/>
+      <w:numFmt w:val="bullet"/>
+      <w:lvlText w:val=""/>
+      <w:lvlJc w:val="left"/>
+      <w:pPr>
+        <w:ind w:left="5045" w:hanging="360"/>
+      </w:pPr>
+      <w:rPr>
+        <w:rFonts w:ascii="Wingdings" w:hAnsi="Wingdings" w:hint="default"/>
+      </w:rPr>
+    </w:lvl>
+    <w:lvl w:ilvl="6" w:tplc="04090001">
+      <w:start w:val="1"/>
+      <w:numFmt w:val="bullet"/>
+      <w:lvlText w:val=""/>
+      <w:lvlJc w:val="left"/>
+      <w:pPr>
+        <w:ind w:left="5765" w:hanging="360"/>
+      </w:pPr>
+      <w:rPr>
+        <w:rFonts w:ascii="Symbol" w:hAnsi="Symbol" w:hint="default"/>
+      </w:rPr>
+    </w:lvl>
+    <w:lvl w:ilvl="7" w:tplc="04090003">
+      <w:start w:val="1"/>
+      <w:numFmt w:val="bullet"/>
+      <w:lvlText w:val="o"/>
+      <w:lvlJc w:val="left"/>
+      <w:pPr>
+        <w:ind w:left="6485" w:hanging="360"/>
+      </w:pPr>
+      <w:rPr>
+        <w:rFonts w:ascii="Courier New" w:hAnsi="Courier New" w:cs="Courier New" w:hint="default"/>
+      </w:rPr>
+    </w:lvl>
+    <w:lvl w:ilvl="8" w:tplc="04090005">
+      <w:start w:val="1"/>
+      <w:numFmt w:val="bullet"/>
+      <w:lvlText w:val=""/>
+      <w:lvlJc w:val="left"/>
+      <w:pPr>
+        <w:ind w:left="7205" w:hanging="360"/>
+      </w:pPr>
+      <w:rPr>
+        <w:rFonts w:ascii="Wingdings" w:hAnsi="Wingdings" w:hint="default"/>
+      </w:rPr>
+    </w:lvl>
+  </w:abstractNum>
+  <w:abstractNum w:abstractNumId="3" w15:restartNumberingAfterBreak="0">
+    <w:nsid w:val="11982815"/>
+    <w:multiLevelType w:val="hybridMultilevel"/>
+    <w:tmpl w:val="DD5A48FA"/>
+    <w:lvl w:ilvl="0" w:tplc="04090001">
+      <w:start w:val="1"/>
+      <w:numFmt w:val="bullet"/>
+      <w:lvlText w:val=""/>
+      <w:lvlJc w:val="left"/>
+      <w:pPr>
+        <w:ind w:left="720" w:hanging="360"/>
+      </w:pPr>
+      <w:rPr>
+        <w:rFonts w:ascii="Symbol" w:hAnsi="Symbol" w:hint="default"/>
+      </w:rPr>
+    </w:lvl>
+    <w:lvl w:ilvl="1" w:tplc="04090003" w:tentative="1">
+      <w:start w:val="1"/>
+      <w:numFmt w:val="bullet"/>
+      <w:lvlText w:val="o"/>
+      <w:lvlJc w:val="left"/>
+      <w:pPr>
+        <w:ind w:left="1440" w:hanging="360"/>
+      </w:pPr>
+      <w:rPr>
+        <w:rFonts w:ascii="Courier New" w:hAnsi="Courier New" w:cs="Courier New" w:hint="default"/>
+      </w:rPr>
+    </w:lvl>
     <w:lvl w:ilvl="2" w:tplc="04090005" w:tentative="1">
       <w:start w:val="1"/>
       <w:numFmt w:val="bullet"/>
       <w:lvlText w:val=""/>
       <w:lvlJc w:val="left"/>
       <w:pPr>
-        <w:ind w:left="2885" w:hanging="360"/>
+        <w:ind w:left="2160" w:hanging="360"/>
       </w:pPr>
       <w:rPr>
         <w:rFonts w:ascii="Wingdings" w:hAnsi="Wingdings" w:hint="default"/>
@@ -569,7 +1917,7 @@
       <w:lvlText w:val=""/>
       <w:lvlJc w:val="left"/>
       <w:pPr>
-        <w:ind w:left="3605" w:hanging="360"/>
+        <w:ind w:left="2880" w:hanging="360"/>
       </w:pPr>
       <w:rPr>
         <w:rFonts w:ascii="Symbol" w:hAnsi="Symbol" w:hint="default"/>
@@ -581,7 +1929,7 @@
       <w:lvlText w:val="o"/>
       <w:lvlJc w:val="left"/>
       <w:pPr>
-        <w:ind w:left="4325" w:hanging="360"/>
+        <w:ind w:left="3600" w:hanging="360"/>
       </w:pPr>
       <w:rPr>
         <w:rFonts w:ascii="Courier New" w:hAnsi="Courier New" w:cs="Courier New" w:hint="default"/>
@@ -593,7 +1941,7 @@
       <w:lvlText w:val=""/>
       <w:lvlJc w:val="left"/>
       <w:pPr>
-        <w:ind w:left="5045" w:hanging="360"/>
+        <w:ind w:left="4320" w:hanging="360"/>
       </w:pPr>
       <w:rPr>
         <w:rFonts w:ascii="Wingdings" w:hAnsi="Wingdings" w:hint="default"/>
@@ -605,7 +1953,7 @@
       <w:lvlText w:val=""/>
       <w:lvlJc w:val="left"/>
       <w:pPr>
-        <w:ind w:left="5765" w:hanging="360"/>
+        <w:ind w:left="5040" w:hanging="360"/>
       </w:pPr>
       <w:rPr>
         <w:rFonts w:ascii="Symbol" w:hAnsi="Symbol" w:hint="default"/>
@@ -617,7 +1965,7 @@
       <w:lvlText w:val="o"/>
       <w:lvlJc w:val="left"/>
       <w:pPr>
-        <w:ind w:left="6485" w:hanging="360"/>
+        <w:ind w:left="5760" w:hanging="360"/>
       </w:pPr>
       <w:rPr>
         <w:rFonts w:ascii="Courier New" w:hAnsi="Courier New" w:cs="Courier New" w:hint="default"/>
@@ -629,14 +1977,240 @@
       <w:lvlText w:val=""/>
       <w:lvlJc w:val="left"/>
       <w:pPr>
-        <w:ind w:left="7205" w:hanging="360"/>
+        <w:ind w:left="6480" w:hanging="360"/>
       </w:pPr>
       <w:rPr>
         <w:rFonts w:ascii="Wingdings" w:hAnsi="Wingdings" w:hint="default"/>
       </w:rPr>
     </w:lvl>
   </w:abstractNum>
-  <w:abstractNum w:abstractNumId="1" w15:restartNumberingAfterBreak="0">
+  <w:abstractNum w:abstractNumId="4" w15:restartNumberingAfterBreak="0">
+    <w:nsid w:val="26B65FC5"/>
+    <w:multiLevelType w:val="hybridMultilevel"/>
+    <w:tmpl w:val="A5BA68BE"/>
+    <w:lvl w:ilvl="0" w:tplc="04090001">
+      <w:start w:val="1"/>
+      <w:numFmt w:val="bullet"/>
+      <w:lvlText w:val=""/>
+      <w:lvlJc w:val="left"/>
+      <w:pPr>
+        <w:ind w:left="720" w:hanging="360"/>
+      </w:pPr>
+      <w:rPr>
+        <w:rFonts w:ascii="Symbol" w:hAnsi="Symbol" w:hint="default"/>
+      </w:rPr>
+    </w:lvl>
+    <w:lvl w:ilvl="1" w:tplc="04090003">
+      <w:start w:val="1"/>
+      <w:numFmt w:val="bullet"/>
+      <w:lvlText w:val="o"/>
+      <w:lvlJc w:val="left"/>
+      <w:pPr>
+        <w:ind w:left="1440" w:hanging="360"/>
+      </w:pPr>
+      <w:rPr>
+        <w:rFonts w:ascii="Courier New" w:hAnsi="Courier New" w:cs="Courier New" w:hint="default"/>
+      </w:rPr>
+    </w:lvl>
+    <w:lvl w:ilvl="2" w:tplc="04090005" w:tentative="1">
+      <w:start w:val="1"/>
+      <w:numFmt w:val="bullet"/>
+      <w:lvlText w:val=""/>
+      <w:lvlJc w:val="left"/>
+      <w:pPr>
+        <w:ind w:left="2160" w:hanging="360"/>
+      </w:pPr>
+      <w:rPr>
+        <w:rFonts w:ascii="Wingdings" w:hAnsi="Wingdings" w:hint="default"/>
+      </w:rPr>
+    </w:lvl>
+    <w:lvl w:ilvl="3" w:tplc="04090001" w:tentative="1">
+      <w:start w:val="1"/>
+      <w:numFmt w:val="bullet"/>
+      <w:lvlText w:val=""/>
+      <w:lvlJc w:val="left"/>
+      <w:pPr>
+        <w:ind w:left="2880" w:hanging="360"/>
+      </w:pPr>
+      <w:rPr>
+        <w:rFonts w:ascii="Symbol" w:hAnsi="Symbol" w:hint="default"/>
+      </w:rPr>
+    </w:lvl>
+    <w:lvl w:ilvl="4" w:tplc="04090003" w:tentative="1">
+      <w:start w:val="1"/>
+      <w:numFmt w:val="bullet"/>
+      <w:lvlText w:val="o"/>
+      <w:lvlJc w:val="left"/>
+      <w:pPr>
+        <w:ind w:left="3600" w:hanging="360"/>
+      </w:pPr>
+      <w:rPr>
+        <w:rFonts w:ascii="Courier New" w:hAnsi="Courier New" w:cs="Courier New" w:hint="default"/>
+      </w:rPr>
+    </w:lvl>
+    <w:lvl w:ilvl="5" w:tplc="04090005" w:tentative="1">
+      <w:start w:val="1"/>
+      <w:numFmt w:val="bullet"/>
+      <w:lvlText w:val=""/>
+      <w:lvlJc w:val="left"/>
+      <w:pPr>
+        <w:ind w:left="4320" w:hanging="360"/>
+      </w:pPr>
+      <w:rPr>
+        <w:rFonts w:ascii="Wingdings" w:hAnsi="Wingdings" w:hint="default"/>
+      </w:rPr>
+    </w:lvl>
+    <w:lvl w:ilvl="6" w:tplc="04090001" w:tentative="1">
+      <w:start w:val="1"/>
+      <w:numFmt w:val="bullet"/>
+      <w:lvlText w:val=""/>
+      <w:lvlJc w:val="left"/>
+      <w:pPr>
+        <w:ind w:left="5040" w:hanging="360"/>
+      </w:pPr>
+      <w:rPr>
+        <w:rFonts w:ascii="Symbol" w:hAnsi="Symbol" w:hint="default"/>
+      </w:rPr>
+    </w:lvl>
+    <w:lvl w:ilvl="7" w:tplc="04090003" w:tentative="1">
+      <w:start w:val="1"/>
+      <w:numFmt w:val="bullet"/>
+      <w:lvlText w:val="o"/>
+      <w:lvlJc w:val="left"/>
+      <w:pPr>
+        <w:ind w:left="5760" w:hanging="360"/>
+      </w:pPr>
+      <w:rPr>
+        <w:rFonts w:ascii="Courier New" w:hAnsi="Courier New" w:cs="Courier New" w:hint="default"/>
+      </w:rPr>
+    </w:lvl>
+    <w:lvl w:ilvl="8" w:tplc="04090005" w:tentative="1">
+      <w:start w:val="1"/>
+      <w:numFmt w:val="bullet"/>
+      <w:lvlText w:val=""/>
+      <w:lvlJc w:val="left"/>
+      <w:pPr>
+        <w:ind w:left="6480" w:hanging="360"/>
+      </w:pPr>
+      <w:rPr>
+        <w:rFonts w:ascii="Wingdings" w:hAnsi="Wingdings" w:hint="default"/>
+      </w:rPr>
+    </w:lvl>
+  </w:abstractNum>
+  <w:abstractNum w:abstractNumId="5" w15:restartNumberingAfterBreak="0">
+    <w:nsid w:val="407935A2"/>
+    <w:multiLevelType w:val="hybridMultilevel"/>
+    <w:tmpl w:val="8182F72A"/>
+    <w:lvl w:ilvl="0" w:tplc="04090001">
+      <w:start w:val="1"/>
+      <w:numFmt w:val="bullet"/>
+      <w:lvlText w:val=""/>
+      <w:lvlJc w:val="left"/>
+      <w:pPr>
+        <w:ind w:left="720" w:hanging="360"/>
+      </w:pPr>
+      <w:rPr>
+        <w:rFonts w:ascii="Symbol" w:hAnsi="Symbol" w:hint="default"/>
+      </w:rPr>
+    </w:lvl>
+    <w:lvl w:ilvl="1" w:tplc="04090003" w:tentative="1">
+      <w:start w:val="1"/>
+      <w:numFmt w:val="bullet"/>
+      <w:lvlText w:val="o"/>
+      <w:lvlJc w:val="left"/>
+      <w:pPr>
+        <w:ind w:left="1440" w:hanging="360"/>
+      </w:pPr>
+      <w:rPr>
+        <w:rFonts w:ascii="Courier New" w:hAnsi="Courier New" w:cs="Courier New" w:hint="default"/>
+      </w:rPr>
+    </w:lvl>
+    <w:lvl w:ilvl="2" w:tplc="04090005" w:tentative="1">
+      <w:start w:val="1"/>
+      <w:numFmt w:val="bullet"/>
+      <w:lvlText w:val=""/>
+      <w:lvlJc w:val="left"/>
+      <w:pPr>
+        <w:ind w:left="2160" w:hanging="360"/>
+      </w:pPr>
+      <w:rPr>
+        <w:rFonts w:ascii="Wingdings" w:hAnsi="Wingdings" w:hint="default"/>
+      </w:rPr>
+    </w:lvl>
+    <w:lvl w:ilvl="3" w:tplc="04090001" w:tentative="1">
+      <w:start w:val="1"/>
+      <w:numFmt w:val="bullet"/>
+      <w:lvlText w:val=""/>
+      <w:lvlJc w:val="left"/>
+      <w:pPr>
+        <w:ind w:left="2880" w:hanging="360"/>
+      </w:pPr>
+      <w:rPr>
+        <w:rFonts w:ascii="Symbol" w:hAnsi="Symbol" w:hint="default"/>
+      </w:rPr>
+    </w:lvl>
+    <w:lvl w:ilvl="4" w:tplc="04090003" w:tentative="1">
+      <w:start w:val="1"/>
+      <w:numFmt w:val="bullet"/>
+      <w:lvlText w:val="o"/>
+      <w:lvlJc w:val="left"/>
+      <w:pPr>
+        <w:ind w:left="3600" w:hanging="360"/>
+      </w:pPr>
+      <w:rPr>
+        <w:rFonts w:ascii="Courier New" w:hAnsi="Courier New" w:cs="Courier New" w:hint="default"/>
+      </w:rPr>
+    </w:lvl>
+    <w:lvl w:ilvl="5" w:tplc="04090005" w:tentative="1">
+      <w:start w:val="1"/>
+      <w:numFmt w:val="bullet"/>
+      <w:lvlText w:val=""/>
+      <w:lvlJc w:val="left"/>
+      <w:pPr>
+        <w:ind w:left="4320" w:hanging="360"/>
+      </w:pPr>
+      <w:rPr>
+        <w:rFonts w:ascii="Wingdings" w:hAnsi="Wingdings" w:hint="default"/>
+      </w:rPr>
+    </w:lvl>
+    <w:lvl w:ilvl="6" w:tplc="04090001" w:tentative="1">
+      <w:start w:val="1"/>
+      <w:numFmt w:val="bullet"/>
+      <w:lvlText w:val=""/>
+      <w:lvlJc w:val="left"/>
+      <w:pPr>
+        <w:ind w:left="5040" w:hanging="360"/>
+      </w:pPr>
+      <w:rPr>
+        <w:rFonts w:ascii="Symbol" w:hAnsi="Symbol" w:hint="default"/>
+      </w:rPr>
+    </w:lvl>
+    <w:lvl w:ilvl="7" w:tplc="04090003" w:tentative="1">
+      <w:start w:val="1"/>
+      <w:numFmt w:val="bullet"/>
+      <w:lvlText w:val="o"/>
+      <w:lvlJc w:val="left"/>
+      <w:pPr>
+        <w:ind w:left="5760" w:hanging="360"/>
+      </w:pPr>
+      <w:rPr>
+        <w:rFonts w:ascii="Courier New" w:hAnsi="Courier New" w:cs="Courier New" w:hint="default"/>
+      </w:rPr>
+    </w:lvl>
+    <w:lvl w:ilvl="8" w:tplc="04090005" w:tentative="1">
+      <w:start w:val="1"/>
+      <w:numFmt w:val="bullet"/>
+      <w:lvlText w:val=""/>
+      <w:lvlJc w:val="left"/>
+      <w:pPr>
+        <w:ind w:left="6480" w:hanging="360"/>
+      </w:pPr>
+      <w:rPr>
+        <w:rFonts w:ascii="Wingdings" w:hAnsi="Wingdings" w:hint="default"/>
+      </w:rPr>
+    </w:lvl>
+  </w:abstractNum>
+  <w:abstractNum w:abstractNumId="6" w15:restartNumberingAfterBreak="0">
     <w:nsid w:val="46E87CB5"/>
     <w:multiLevelType w:val="hybridMultilevel"/>
     <w:tmpl w:val="1806F144"/>
@@ -664,7 +2238,7 @@
         <w:rFonts w:ascii="Courier New" w:hAnsi="Courier New" w:cs="Courier New" w:hint="default"/>
       </w:rPr>
     </w:lvl>
-    <w:lvl w:ilvl="2" w:tplc="04090005" w:tentative="1">
+    <w:lvl w:ilvl="2" w:tplc="04090005">
       <w:start w:val="1"/>
       <w:numFmt w:val="bullet"/>
       <w:lvlText w:val=""/>
@@ -676,7 +2250,7 @@
         <w:rFonts w:ascii="Wingdings" w:hAnsi="Wingdings" w:hint="default"/>
       </w:rPr>
     </w:lvl>
-    <w:lvl w:ilvl="3" w:tplc="04090001" w:tentative="1">
+    <w:lvl w:ilvl="3" w:tplc="04090001">
       <w:start w:val="1"/>
       <w:numFmt w:val="bullet"/>
       <w:lvlText w:val=""/>
@@ -688,7 +2262,7 @@
         <w:rFonts w:ascii="Symbol" w:hAnsi="Symbol" w:hint="default"/>
       </w:rPr>
     </w:lvl>
-    <w:lvl w:ilvl="4" w:tplc="04090003" w:tentative="1">
+    <w:lvl w:ilvl="4" w:tplc="04090003">
       <w:start w:val="1"/>
       <w:numFmt w:val="bullet"/>
       <w:lvlText w:val="o"/>
@@ -749,7 +2323,7 @@
       </w:rPr>
     </w:lvl>
   </w:abstractNum>
-  <w:abstractNum w:abstractNumId="2" w15:restartNumberingAfterBreak="0">
+  <w:abstractNum w:abstractNumId="7" w15:restartNumberingAfterBreak="0">
     <w:nsid w:val="68F0036C"/>
     <w:multiLevelType w:val="hybridMultilevel"/>
     <w:tmpl w:val="D7FC6D40"/>
@@ -862,13 +2436,260 @@
       </w:rPr>
     </w:lvl>
   </w:abstractNum>
+  <w:abstractNum w:abstractNumId="8" w15:restartNumberingAfterBreak="0">
+    <w:nsid w:val="6F1E23A2"/>
+    <w:multiLevelType w:val="hybridMultilevel"/>
+    <w:tmpl w:val="8CF62760"/>
+    <w:lvl w:ilvl="0" w:tplc="04090001">
+      <w:start w:val="1"/>
+      <w:numFmt w:val="bullet"/>
+      <w:lvlText w:val=""/>
+      <w:lvlJc w:val="left"/>
+      <w:pPr>
+        <w:ind w:left="720" w:hanging="360"/>
+      </w:pPr>
+      <w:rPr>
+        <w:rFonts w:ascii="Symbol" w:hAnsi="Symbol" w:hint="default"/>
+      </w:rPr>
+    </w:lvl>
+    <w:lvl w:ilvl="1" w:tplc="04090003">
+      <w:start w:val="1"/>
+      <w:numFmt w:val="bullet"/>
+      <w:lvlText w:val="o"/>
+      <w:lvlJc w:val="left"/>
+      <w:pPr>
+        <w:ind w:left="1440" w:hanging="360"/>
+      </w:pPr>
+      <w:rPr>
+        <w:rFonts w:ascii="Courier New" w:hAnsi="Courier New" w:cs="Courier New" w:hint="default"/>
+      </w:rPr>
+    </w:lvl>
+    <w:lvl w:ilvl="2" w:tplc="04090005" w:tentative="1">
+      <w:start w:val="1"/>
+      <w:numFmt w:val="bullet"/>
+      <w:lvlText w:val=""/>
+      <w:lvlJc w:val="left"/>
+      <w:pPr>
+        <w:ind w:left="2160" w:hanging="360"/>
+      </w:pPr>
+      <w:rPr>
+        <w:rFonts w:ascii="Wingdings" w:hAnsi="Wingdings" w:hint="default"/>
+      </w:rPr>
+    </w:lvl>
+    <w:lvl w:ilvl="3" w:tplc="04090001" w:tentative="1">
+      <w:start w:val="1"/>
+      <w:numFmt w:val="bullet"/>
+      <w:lvlText w:val=""/>
+      <w:lvlJc w:val="left"/>
+      <w:pPr>
+        <w:ind w:left="2880" w:hanging="360"/>
+      </w:pPr>
+      <w:rPr>
+        <w:rFonts w:ascii="Symbol" w:hAnsi="Symbol" w:hint="default"/>
+      </w:rPr>
+    </w:lvl>
+    <w:lvl w:ilvl="4" w:tplc="04090003" w:tentative="1">
+      <w:start w:val="1"/>
+      <w:numFmt w:val="bullet"/>
+      <w:lvlText w:val="o"/>
+      <w:lvlJc w:val="left"/>
+      <w:pPr>
+        <w:ind w:left="3600" w:hanging="360"/>
+      </w:pPr>
+      <w:rPr>
+        <w:rFonts w:ascii="Courier New" w:hAnsi="Courier New" w:cs="Courier New" w:hint="default"/>
+      </w:rPr>
+    </w:lvl>
+    <w:lvl w:ilvl="5" w:tplc="04090005" w:tentative="1">
+      <w:start w:val="1"/>
+      <w:numFmt w:val="bullet"/>
+      <w:lvlText w:val=""/>
+      <w:lvlJc w:val="left"/>
+      <w:pPr>
+        <w:ind w:left="4320" w:hanging="360"/>
+      </w:pPr>
+      <w:rPr>
+        <w:rFonts w:ascii="Wingdings" w:hAnsi="Wingdings" w:hint="default"/>
+      </w:rPr>
+    </w:lvl>
+    <w:lvl w:ilvl="6" w:tplc="04090001" w:tentative="1">
+      <w:start w:val="1"/>
+      <w:numFmt w:val="bullet"/>
+      <w:lvlText w:val=""/>
+      <w:lvlJc w:val="left"/>
+      <w:pPr>
+        <w:ind w:left="5040" w:hanging="360"/>
+      </w:pPr>
+      <w:rPr>
+        <w:rFonts w:ascii="Symbol" w:hAnsi="Symbol" w:hint="default"/>
+      </w:rPr>
+    </w:lvl>
+    <w:lvl w:ilvl="7" w:tplc="04090003" w:tentative="1">
+      <w:start w:val="1"/>
+      <w:numFmt w:val="bullet"/>
+      <w:lvlText w:val="o"/>
+      <w:lvlJc w:val="left"/>
+      <w:pPr>
+        <w:ind w:left="5760" w:hanging="360"/>
+      </w:pPr>
+      <w:rPr>
+        <w:rFonts w:ascii="Courier New" w:hAnsi="Courier New" w:cs="Courier New" w:hint="default"/>
+      </w:rPr>
+    </w:lvl>
+    <w:lvl w:ilvl="8" w:tplc="04090005" w:tentative="1">
+      <w:start w:val="1"/>
+      <w:numFmt w:val="bullet"/>
+      <w:lvlText w:val=""/>
+      <w:lvlJc w:val="left"/>
+      <w:pPr>
+        <w:ind w:left="6480" w:hanging="360"/>
+      </w:pPr>
+      <w:rPr>
+        <w:rFonts w:ascii="Wingdings" w:hAnsi="Wingdings" w:hint="default"/>
+      </w:rPr>
+    </w:lvl>
+  </w:abstractNum>
+  <w:abstractNum w:abstractNumId="9" w15:restartNumberingAfterBreak="0">
+    <w:nsid w:val="7FF82D8F"/>
+    <w:multiLevelType w:val="hybridMultilevel"/>
+    <w:tmpl w:val="E474BE72"/>
+    <w:lvl w:ilvl="0" w:tplc="04090001">
+      <w:start w:val="1"/>
+      <w:numFmt w:val="bullet"/>
+      <w:lvlText w:val=""/>
+      <w:lvlJc w:val="left"/>
+      <w:pPr>
+        <w:ind w:left="1440" w:hanging="360"/>
+      </w:pPr>
+      <w:rPr>
+        <w:rFonts w:ascii="Symbol" w:hAnsi="Symbol" w:hint="default"/>
+      </w:rPr>
+    </w:lvl>
+    <w:lvl w:ilvl="1" w:tplc="04090003">
+      <w:start w:val="1"/>
+      <w:numFmt w:val="bullet"/>
+      <w:lvlText w:val="o"/>
+      <w:lvlJc w:val="left"/>
+      <w:pPr>
+        <w:ind w:left="2160" w:hanging="360"/>
+      </w:pPr>
+      <w:rPr>
+        <w:rFonts w:ascii="Courier New" w:hAnsi="Courier New" w:cs="Courier New" w:hint="default"/>
+      </w:rPr>
+    </w:lvl>
+    <w:lvl w:ilvl="2" w:tplc="04090005" w:tentative="1">
+      <w:start w:val="1"/>
+      <w:numFmt w:val="bullet"/>
+      <w:lvlText w:val=""/>
+      <w:lvlJc w:val="left"/>
+      <w:pPr>
+        <w:ind w:left="2880" w:hanging="360"/>
+      </w:pPr>
+      <w:rPr>
+        <w:rFonts w:ascii="Wingdings" w:hAnsi="Wingdings" w:hint="default"/>
+      </w:rPr>
+    </w:lvl>
+    <w:lvl w:ilvl="3" w:tplc="04090001" w:tentative="1">
+      <w:start w:val="1"/>
+      <w:numFmt w:val="bullet"/>
+      <w:lvlText w:val=""/>
+      <w:lvlJc w:val="left"/>
+      <w:pPr>
+        <w:ind w:left="3600" w:hanging="360"/>
+      </w:pPr>
+      <w:rPr>
+        <w:rFonts w:ascii="Symbol" w:hAnsi="Symbol" w:hint="default"/>
+      </w:rPr>
+    </w:lvl>
+    <w:lvl w:ilvl="4" w:tplc="04090003" w:tentative="1">
+      <w:start w:val="1"/>
+      <w:numFmt w:val="bullet"/>
+      <w:lvlText w:val="o"/>
+      <w:lvlJc w:val="left"/>
+      <w:pPr>
+        <w:ind w:left="4320" w:hanging="360"/>
+      </w:pPr>
+      <w:rPr>
+        <w:rFonts w:ascii="Courier New" w:hAnsi="Courier New" w:cs="Courier New" w:hint="default"/>
+      </w:rPr>
+    </w:lvl>
+    <w:lvl w:ilvl="5" w:tplc="04090005" w:tentative="1">
+      <w:start w:val="1"/>
+      <w:numFmt w:val="bullet"/>
+      <w:lvlText w:val=""/>
+      <w:lvlJc w:val="left"/>
+      <w:pPr>
+        <w:ind w:left="5040" w:hanging="360"/>
+      </w:pPr>
+      <w:rPr>
+        <w:rFonts w:ascii="Wingdings" w:hAnsi="Wingdings" w:hint="default"/>
+      </w:rPr>
+    </w:lvl>
+    <w:lvl w:ilvl="6" w:tplc="04090001" w:tentative="1">
+      <w:start w:val="1"/>
+      <w:numFmt w:val="bullet"/>
+      <w:lvlText w:val=""/>
+      <w:lvlJc w:val="left"/>
+      <w:pPr>
+        <w:ind w:left="5760" w:hanging="360"/>
+      </w:pPr>
+      <w:rPr>
+        <w:rFonts w:ascii="Symbol" w:hAnsi="Symbol" w:hint="default"/>
+      </w:rPr>
+    </w:lvl>
+    <w:lvl w:ilvl="7" w:tplc="04090003" w:tentative="1">
+      <w:start w:val="1"/>
+      <w:numFmt w:val="bullet"/>
+      <w:lvlText w:val="o"/>
+      <w:lvlJc w:val="left"/>
+      <w:pPr>
+        <w:ind w:left="6480" w:hanging="360"/>
+      </w:pPr>
+      <w:rPr>
+        <w:rFonts w:ascii="Courier New" w:hAnsi="Courier New" w:cs="Courier New" w:hint="default"/>
+      </w:rPr>
+    </w:lvl>
+    <w:lvl w:ilvl="8" w:tplc="04090005" w:tentative="1">
+      <w:start w:val="1"/>
+      <w:numFmt w:val="bullet"/>
+      <w:lvlText w:val=""/>
+      <w:lvlJc w:val="left"/>
+      <w:pPr>
+        <w:ind w:left="7200" w:hanging="360"/>
+      </w:pPr>
+      <w:rPr>
+        <w:rFonts w:ascii="Wingdings" w:hAnsi="Wingdings" w:hint="default"/>
+      </w:rPr>
+    </w:lvl>
+  </w:abstractNum>
   <w:num w:numId="1">
+    <w:abstractNumId w:val="6"/>
+  </w:num>
+  <w:num w:numId="2">
+    <w:abstractNumId w:val="7"/>
+  </w:num>
+  <w:num w:numId="3">
+    <w:abstractNumId w:val="2"/>
+  </w:num>
+  <w:num w:numId="4">
+    <w:abstractNumId w:val="3"/>
+  </w:num>
+  <w:num w:numId="5">
+    <w:abstractNumId w:val="8"/>
+  </w:num>
+  <w:num w:numId="6">
+    <w:abstractNumId w:val="9"/>
+  </w:num>
+  <w:num w:numId="7">
+    <w:abstractNumId w:val="4"/>
+  </w:num>
+  <w:num w:numId="8">
+    <w:abstractNumId w:val="5"/>
+  </w:num>
+  <w:num w:numId="9">
     <w:abstractNumId w:val="1"/>
   </w:num>
-  <w:num w:numId="2">
-    <w:abstractNumId w:val="2"/>
-  </w:num>
-  <w:num w:numId="3">
+  <w:num w:numId="10">
     <w:abstractNumId w:val="0"/>
   </w:num>
 </w:numbering>
@@ -1307,6 +3128,29 @@
       <w:contextualSpacing/>
     </w:pPr>
   </w:style>
+  <w:style w:type="character" w:styleId="Hyperlink">
+    <w:name w:val="Hyperlink"/>
+    <w:basedOn w:val="DefaultParagraphFont"/>
+    <w:uiPriority w:val="99"/>
+    <w:unhideWhenUsed/>
+    <w:rsid w:val="00EA082E"/>
+    <w:rPr>
+      <w:color w:val="0563C1" w:themeColor="hyperlink"/>
+      <w:u w:val="single"/>
+    </w:rPr>
+  </w:style>
+  <w:style w:type="character" w:styleId="UnresolvedMention">
+    <w:name w:val="Unresolved Mention"/>
+    <w:basedOn w:val="DefaultParagraphFont"/>
+    <w:uiPriority w:val="99"/>
+    <w:semiHidden/>
+    <w:unhideWhenUsed/>
+    <w:rsid w:val="00EA082E"/>
+    <w:rPr>
+      <w:color w:val="605E5C"/>
+      <w:shd w:val="clear" w:color="auto" w:fill="E1DFDD"/>
+    </w:rPr>
+  </w:style>
 </w:styles>
 </file>
 

</xml_diff>